<commit_message>
notes added to advanced
</commit_message>
<xml_diff>
--- a/python/pythonadvancednotes.docx
+++ b/python/pythonadvancednotes.docx
@@ -4,6 +4,7 @@
   <w:body>
     <w:p>
       <w:pPr>
+        <w:ind w:left="720"/>
         <w:rPr>
           <w:b/>
         </w:rPr>
@@ -17,6 +18,7 @@
     </w:p>
     <w:p>
       <w:pPr>
+        <w:ind w:left="720"/>
         <w:rPr>
           <w:b/>
         </w:rPr>
@@ -43,6 +45,7 @@
     </w:p>
     <w:p>
       <w:pPr>
+        <w:ind w:left="720"/>
         <w:rPr>
           <w:b/>
         </w:rPr>
@@ -57,6 +60,9 @@
       <w:proofErr w:type="spellEnd"/>
     </w:p>
     <w:p>
+      <w:pPr>
+        <w:ind w:left="720"/>
+      </w:pPr>
       <w:r>
         <w:t xml:space="preserve"> It is an object which can be iterated </w:t>
       </w:r>
@@ -79,6 +85,9 @@
       </w:r>
     </w:p>
     <w:p>
+      <w:pPr>
+        <w:ind w:left="720"/>
+      </w:pPr>
       <w:proofErr w:type="spellStart"/>
       <w:r>
         <w:t>List</w:t>
@@ -103,6 +112,7 @@
     </w:p>
     <w:p>
       <w:pPr>
+        <w:ind w:left="720"/>
         <w:rPr>
           <w:b/>
         </w:rPr>
@@ -116,6 +126,7 @@
     </w:p>
     <w:p>
       <w:pPr>
+        <w:ind w:left="720"/>
         <w:rPr>
           <w:b/>
         </w:rPr>
@@ -132,6 +143,7 @@
     </w:p>
     <w:p>
       <w:pPr>
+        <w:ind w:left="720"/>
         <w:rPr>
           <w:b/>
         </w:rPr>
@@ -144,12 +156,16 @@
       </w:r>
     </w:p>
     <w:p>
+      <w:pPr>
+        <w:ind w:left="720"/>
+      </w:pPr>
       <w:r>
         <w:t xml:space="preserve">Enumerate is used to get the index value of a variable and the value in a tuple format </w:t>
       </w:r>
     </w:p>
     <w:p>
       <w:pPr>
+        <w:ind w:left="720"/>
         <w:rPr>
           <w:b/>
         </w:rPr>
@@ -163,6 +179,7 @@
     </w:p>
     <w:p>
       <w:pPr>
+        <w:ind w:left="720"/>
         <w:rPr>
           <w:rFonts w:ascii="Arial" w:hAnsi="Arial" w:cs="Arial"/>
           <w:shd w:val="clear" w:color="auto" w:fill="FFFFFF"/>
@@ -194,6 +211,7 @@
     </w:p>
     <w:p>
       <w:pPr>
+        <w:ind w:left="720"/>
         <w:rPr>
           <w:rStyle w:val="HTMLCode"/>
           <w:rFonts w:eastAsiaTheme="minorHAnsi"/>
@@ -284,6 +302,7 @@
     </w:p>
     <w:p>
       <w:pPr>
+        <w:ind w:left="720"/>
         <w:rPr>
           <w:rStyle w:val="HTMLCode"/>
           <w:rFonts w:eastAsiaTheme="minorHAnsi"/>
@@ -331,6 +350,7 @@
     </w:p>
     <w:p>
       <w:pPr>
+        <w:ind w:left="720"/>
         <w:rPr>
           <w:rStyle w:val="HTMLCode"/>
           <w:rFonts w:eastAsiaTheme="minorHAnsi"/>
@@ -348,6 +368,7 @@
     </w:p>
     <w:p>
       <w:pPr>
+        <w:ind w:left="720"/>
         <w:rPr>
           <w:rStyle w:val="HTMLCode"/>
           <w:rFonts w:eastAsiaTheme="minorHAnsi"/>
@@ -363,6 +384,7 @@
     </w:p>
     <w:p>
       <w:pPr>
+        <w:ind w:left="720"/>
         <w:rPr>
           <w:rStyle w:val="HTMLCode"/>
           <w:rFonts w:eastAsiaTheme="minorHAnsi"/>
@@ -378,6 +400,7 @@
     </w:p>
     <w:p>
       <w:pPr>
+        <w:ind w:left="720"/>
         <w:rPr>
           <w:rStyle w:val="HTMLCode"/>
           <w:rFonts w:eastAsiaTheme="minorHAnsi"/>
@@ -386,6 +409,7 @@
     </w:p>
     <w:p>
       <w:pPr>
+        <w:ind w:left="720"/>
         <w:rPr>
           <w:rStyle w:val="HTMLCode"/>
           <w:rFonts w:eastAsiaTheme="minorHAnsi"/>
@@ -403,6 +427,7 @@
     </w:p>
     <w:p>
       <w:pPr>
+        <w:ind w:left="720"/>
         <w:rPr>
           <w:rStyle w:val="HTMLCode"/>
           <w:rFonts w:eastAsiaTheme="minorHAnsi"/>
@@ -418,6 +443,7 @@
     </w:p>
     <w:p>
       <w:pPr>
+        <w:ind w:left="720"/>
         <w:rPr>
           <w:rStyle w:val="HTMLCode"/>
           <w:rFonts w:eastAsiaTheme="minorHAnsi"/>
@@ -434,6 +460,7 @@
     </w:p>
     <w:p>
       <w:pPr>
+        <w:ind w:left="720"/>
         <w:rPr>
           <w:rStyle w:val="HTMLCode"/>
           <w:rFonts w:eastAsiaTheme="minorHAnsi"/>
@@ -442,6 +469,7 @@
     </w:p>
     <w:p>
       <w:pPr>
+        <w:ind w:left="720"/>
         <w:rPr>
           <w:rStyle w:val="HTMLCode"/>
           <w:rFonts w:eastAsiaTheme="minorHAnsi"/>
@@ -489,6 +517,7 @@
     </w:p>
     <w:p>
       <w:pPr>
+        <w:ind w:left="720"/>
         <w:rPr>
           <w:rStyle w:val="HTMLCode"/>
           <w:rFonts w:eastAsiaTheme="minorHAnsi"/>
@@ -499,6 +528,7 @@
     </w:p>
     <w:p>
       <w:pPr>
+        <w:ind w:left="720"/>
         <w:rPr>
           <w:rStyle w:val="HTMLCode"/>
           <w:rFonts w:eastAsiaTheme="minorHAnsi"/>
@@ -509,6 +539,7 @@
     </w:p>
     <w:p>
       <w:pPr>
+        <w:ind w:left="720"/>
         <w:rPr>
           <w:rStyle w:val="HTMLCode"/>
           <w:rFonts w:eastAsiaTheme="minorHAnsi"/>
@@ -560,6 +591,7 @@
     </w:p>
     <w:p>
       <w:pPr>
+        <w:ind w:left="720"/>
         <w:rPr>
           <w:rStyle w:val="HTMLCode"/>
           <w:rFonts w:eastAsiaTheme="minorHAnsi"/>
@@ -575,6 +607,7 @@
     </w:p>
     <w:p>
       <w:pPr>
+        <w:ind w:left="720"/>
         <w:rPr>
           <w:rStyle w:val="HTMLCode"/>
           <w:rFonts w:eastAsiaTheme="minorHAnsi"/>
@@ -606,6 +639,7 @@
     </w:p>
     <w:p>
       <w:pPr>
+        <w:ind w:left="720"/>
         <w:rPr>
           <w:rFonts w:ascii="Courier New" w:hAnsi="Courier New" w:cs="Courier New"/>
           <w:sz w:val="20"/>
@@ -655,6 +689,7 @@
     </w:p>
     <w:p>
       <w:pPr>
+        <w:ind w:left="720"/>
         <w:rPr>
           <w:rFonts w:ascii="Courier New" w:hAnsi="Courier New" w:cs="Courier New"/>
           <w:sz w:val="20"/>
@@ -664,7 +699,7 @@
     </w:p>
     <w:p>
       <w:pPr>
-        <w:ind w:left="2880"/>
+        <w:ind w:left="3600"/>
         <w:rPr>
           <w:rFonts w:ascii="Courier New" w:hAnsi="Courier New" w:cs="Courier New"/>
           <w:b/>
@@ -681,7 +716,6 @@
           <w:szCs w:val="20"/>
           <w:u w:val="single"/>
         </w:rPr>
-        <w:lastRenderedPageBreak/>
         <w:t>**</w:t>
       </w:r>
       <w:proofErr w:type="spellStart"/>
@@ -721,6 +755,7 @@
     </w:p>
     <w:p>
       <w:pPr>
+        <w:ind w:left="720"/>
         <w:rPr>
           <w:rFonts w:ascii="Courier New" w:hAnsi="Courier New" w:cs="Courier New"/>
           <w:sz w:val="20"/>
@@ -802,6 +837,7 @@
     </w:p>
     <w:p>
       <w:pPr>
+        <w:ind w:left="720"/>
         <w:rPr>
           <w:rFonts w:ascii="Courier New" w:hAnsi="Courier New" w:cs="Courier New"/>
           <w:sz w:val="20"/>
@@ -811,6 +847,7 @@
     </w:p>
     <w:p>
       <w:pPr>
+        <w:ind w:left="720"/>
         <w:rPr>
           <w:rFonts w:ascii="Courier New" w:hAnsi="Courier New" w:cs="Courier New"/>
           <w:b/>
@@ -862,6 +899,7 @@
     </w:p>
     <w:p>
       <w:pPr>
+        <w:ind w:left="720"/>
         <w:rPr>
           <w:rFonts w:ascii="Courier New" w:hAnsi="Courier New" w:cs="Courier New"/>
           <w:b/>
@@ -899,6 +937,7 @@
     </w:p>
     <w:p>
       <w:pPr>
+        <w:ind w:left="720"/>
         <w:rPr>
           <w:rFonts w:ascii="Courier New" w:hAnsi="Courier New" w:cs="Courier New"/>
           <w:sz w:val="20"/>
@@ -925,6 +964,7 @@
     </w:p>
     <w:p>
       <w:pPr>
+        <w:ind w:left="720"/>
         <w:rPr>
           <w:rFonts w:ascii="Courier New" w:hAnsi="Courier New" w:cs="Courier New"/>
           <w:sz w:val="20"/>
@@ -951,7 +991,7 @@
     </w:p>
     <w:p>
       <w:pPr>
-        <w:ind w:left="1440" w:firstLine="720"/>
+        <w:ind w:left="2160" w:firstLine="720"/>
         <w:rPr>
           <w:rFonts w:ascii="Courier New" w:hAnsi="Courier New" w:cs="Courier New"/>
           <w:b/>
@@ -973,6 +1013,7 @@
     </w:p>
     <w:p>
       <w:pPr>
+        <w:ind w:left="720"/>
         <w:rPr>
           <w:rFonts w:ascii="Courier New" w:hAnsi="Courier New" w:cs="Courier New"/>
           <w:b/>
@@ -1040,6 +1081,7 @@
     </w:p>
     <w:p>
       <w:pPr>
+        <w:ind w:left="720"/>
         <w:rPr>
           <w:rFonts w:ascii="Courier New" w:hAnsi="Courier New" w:cs="Courier New"/>
           <w:b/>
@@ -1116,6 +1158,7 @@
     </w:p>
     <w:p>
       <w:pPr>
+        <w:ind w:left="720"/>
         <w:rPr>
           <w:rFonts w:ascii="Courier New" w:hAnsi="Courier New" w:cs="Courier New"/>
           <w:sz w:val="20"/>
@@ -1135,6 +1178,7 @@
     </w:p>
     <w:p>
       <w:pPr>
+        <w:ind w:left="720"/>
         <w:rPr>
           <w:rFonts w:ascii="Courier New" w:hAnsi="Courier New" w:cs="Courier New"/>
           <w:b/>
@@ -1156,6 +1200,7 @@
     </w:p>
     <w:p>
       <w:pPr>
+        <w:ind w:left="720"/>
         <w:rPr>
           <w:rFonts w:ascii="Courier New" w:hAnsi="Courier New" w:cs="Courier New"/>
           <w:sz w:val="20"/>
@@ -1175,6 +1220,7 @@
     </w:p>
     <w:p>
       <w:pPr>
+        <w:ind w:left="720"/>
         <w:rPr>
           <w:rFonts w:ascii="Courier New" w:hAnsi="Courier New" w:cs="Courier New"/>
           <w:sz w:val="20"/>
@@ -1194,7 +1240,7 @@
     </w:p>
     <w:p>
       <w:pPr>
-        <w:ind w:left="2880" w:firstLine="720"/>
+        <w:ind w:left="3600" w:firstLine="720"/>
         <w:rPr>
           <w:rFonts w:ascii="Courier New" w:hAnsi="Courier New" w:cs="Courier New"/>
           <w:b/>
@@ -1216,6 +1262,7 @@
     </w:p>
     <w:p>
       <w:pPr>
+        <w:ind w:left="720"/>
         <w:rPr>
           <w:rFonts w:ascii="Verdana" w:hAnsi="Verdana"/>
           <w:color w:val="000000"/>
@@ -1295,6 +1342,7 @@
       <w:pPr>
         <w:shd w:val="clear" w:color="auto" w:fill="FFFFFF"/>
         <w:spacing w:before="150" w:after="150" w:line="240" w:lineRule="auto"/>
+        <w:ind w:left="720"/>
         <w:outlineLvl w:val="1"/>
         <w:rPr>
           <w:rFonts w:ascii="Segoe UI" w:eastAsia="Times New Roman" w:hAnsi="Segoe UI" w:cs="Segoe UI"/>
@@ -1317,6 +1365,7 @@
       <w:pPr>
         <w:shd w:val="clear" w:color="auto" w:fill="FFFFFF"/>
         <w:spacing w:after="0" w:line="240" w:lineRule="auto"/>
+        <w:ind w:left="720"/>
         <w:rPr>
           <w:rFonts w:ascii="Consolas" w:eastAsia="Times New Roman" w:hAnsi="Consolas" w:cs="Times New Roman"/>
           <w:color w:val="000000"/>
@@ -1380,7 +1429,7 @@
     </w:p>
     <w:p>
       <w:pPr>
-        <w:ind w:left="2880" w:firstLine="720"/>
+        <w:ind w:left="3600" w:firstLine="720"/>
         <w:rPr>
           <w:rFonts w:ascii="Courier New" w:hAnsi="Courier New" w:cs="Courier New"/>
           <w:b/>
@@ -1402,6 +1451,7 @@
     </w:p>
     <w:p>
       <w:pPr>
+        <w:ind w:left="720"/>
         <w:rPr>
           <w:rFonts w:ascii="Courier New" w:hAnsi="Courier New" w:cs="Courier New"/>
           <w:sz w:val="24"/>
@@ -1427,7 +1477,7 @@
     </w:p>
     <w:p>
       <w:pPr>
-        <w:ind w:left="2880" w:firstLine="720"/>
+        <w:ind w:left="3600" w:firstLine="720"/>
         <w:rPr>
           <w:rFonts w:ascii="Courier New" w:hAnsi="Courier New" w:cs="Courier New"/>
           <w:b/>
@@ -1459,6 +1509,7 @@
       <w:pPr>
         <w:shd w:val="clear" w:color="auto" w:fill="FFFFFF"/>
         <w:spacing w:before="150" w:after="150" w:line="240" w:lineRule="auto"/>
+        <w:ind w:left="720"/>
         <w:outlineLvl w:val="1"/>
         <w:rPr>
           <w:rFonts w:ascii="Verdana" w:hAnsi="Verdana"/>
@@ -1502,6 +1553,7 @@
       <w:pPr>
         <w:shd w:val="clear" w:color="auto" w:fill="FFFFFF"/>
         <w:spacing w:before="150" w:after="150" w:line="240" w:lineRule="auto"/>
+        <w:ind w:left="720"/>
         <w:outlineLvl w:val="1"/>
         <w:rPr>
           <w:rFonts w:ascii="Segoe UI" w:eastAsia="Times New Roman" w:hAnsi="Segoe UI" w:cs="Segoe UI"/>
@@ -1524,6 +1576,7 @@
       <w:pPr>
         <w:shd w:val="clear" w:color="auto" w:fill="FFFFFF"/>
         <w:spacing w:after="0" w:line="240" w:lineRule="auto"/>
+        <w:ind w:left="720"/>
         <w:rPr>
           <w:rFonts w:ascii="Consolas" w:eastAsia="Times New Roman" w:hAnsi="Consolas" w:cs="Times New Roman"/>
           <w:color w:val="000000"/>
@@ -1567,6 +1620,7 @@
       <w:pPr>
         <w:shd w:val="clear" w:color="auto" w:fill="FFFFFF"/>
         <w:spacing w:after="0" w:line="240" w:lineRule="auto"/>
+        <w:ind w:left="720"/>
         <w:rPr>
           <w:rFonts w:ascii="Consolas" w:eastAsia="Times New Roman" w:hAnsi="Consolas" w:cs="Times New Roman"/>
           <w:b/>
@@ -1646,20 +1700,22 @@
       <w:pPr>
         <w:shd w:val="clear" w:color="auto" w:fill="FFFFFF"/>
         <w:spacing w:after="0" w:line="240" w:lineRule="auto"/>
-        <w:rPr>
-          <w:rFonts w:ascii="Consolas" w:eastAsia="Times New Roman" w:hAnsi="Consolas" w:cs="Times New Roman"/>
-          <w:color w:val="000000"/>
-          <w:sz w:val="23"/>
-          <w:szCs w:val="23"/>
-        </w:rPr>
-      </w:pPr>
-      <w:r>
-        <w:rPr>
-          <w:rFonts w:ascii="Consolas" w:eastAsia="Times New Roman" w:hAnsi="Consolas" w:cs="Times New Roman"/>
-          <w:color w:val="000000"/>
-          <w:sz w:val="23"/>
-          <w:szCs w:val="23"/>
-        </w:rPr>
+        <w:ind w:left="720"/>
+        <w:rPr>
+          <w:rFonts w:ascii="Consolas" w:eastAsia="Times New Roman" w:hAnsi="Consolas" w:cs="Times New Roman"/>
+          <w:color w:val="000000"/>
+          <w:sz w:val="23"/>
+          <w:szCs w:val="23"/>
+        </w:rPr>
+      </w:pPr>
+      <w:r>
+        <w:rPr>
+          <w:rFonts w:ascii="Consolas" w:eastAsia="Times New Roman" w:hAnsi="Consolas" w:cs="Times New Roman"/>
+          <w:color w:val="000000"/>
+          <w:sz w:val="23"/>
+          <w:szCs w:val="23"/>
+        </w:rPr>
+        <w:lastRenderedPageBreak/>
         <w:t xml:space="preserve">This is not an inbuilt function in python we need to import from </w:t>
       </w:r>
       <w:proofErr w:type="spellStart"/>
@@ -1678,6 +1734,7 @@
       <w:pPr>
         <w:shd w:val="clear" w:color="auto" w:fill="FFFFFF"/>
         <w:spacing w:after="0" w:line="240" w:lineRule="auto"/>
+        <w:ind w:left="720"/>
         <w:rPr>
           <w:rFonts w:ascii="Consolas" w:eastAsia="Times New Roman" w:hAnsi="Consolas" w:cs="Times New Roman"/>
           <w:b/>
@@ -1700,6 +1757,7 @@
       <w:pPr>
         <w:shd w:val="clear" w:color="auto" w:fill="FFFFFF"/>
         <w:spacing w:after="0" w:line="240" w:lineRule="auto"/>
+        <w:ind w:left="720"/>
         <w:rPr>
           <w:rFonts w:ascii="Consolas" w:eastAsia="Times New Roman" w:hAnsi="Consolas" w:cs="Times New Roman"/>
           <w:color w:val="000000"/>
@@ -1731,6 +1789,7 @@
       <w:pPr>
         <w:shd w:val="clear" w:color="auto" w:fill="FFFFFF"/>
         <w:spacing w:after="0" w:line="240" w:lineRule="auto"/>
+        <w:ind w:left="720"/>
         <w:rPr>
           <w:rFonts w:ascii="Consolas" w:eastAsia="Times New Roman" w:hAnsi="Consolas" w:cs="Times New Roman"/>
           <w:color w:val="000000"/>
@@ -1803,7 +1862,7 @@
       <w:pPr>
         <w:shd w:val="clear" w:color="auto" w:fill="FFFFFF"/>
         <w:spacing w:after="0" w:line="240" w:lineRule="auto"/>
-        <w:ind w:left="2880" w:firstLine="720"/>
+        <w:ind w:left="3600" w:firstLine="720"/>
         <w:rPr>
           <w:rFonts w:ascii="Consolas" w:eastAsia="Times New Roman" w:hAnsi="Consolas" w:cs="Times New Roman"/>
           <w:b/>
@@ -1822,7 +1881,6 @@
           <w:szCs w:val="23"/>
           <w:u w:val="single"/>
         </w:rPr>
-        <w:lastRenderedPageBreak/>
         <w:t>LAMBDA EXPRESSION</w:t>
       </w:r>
     </w:p>
@@ -1835,6 +1893,7 @@
         </w:numPr>
         <w:shd w:val="clear" w:color="auto" w:fill="FFFFFF"/>
         <w:spacing w:after="0" w:line="240" w:lineRule="auto"/>
+        <w:ind w:left="1440"/>
         <w:rPr>
           <w:rFonts w:ascii="Consolas" w:eastAsia="Times New Roman" w:hAnsi="Consolas" w:cs="Times New Roman"/>
           <w:color w:val="000000"/>
@@ -1857,6 +1916,7 @@
         <w:pStyle w:val="ListParagraph"/>
         <w:shd w:val="clear" w:color="auto" w:fill="FFFFFF"/>
         <w:spacing w:after="0" w:line="240" w:lineRule="auto"/>
+        <w:ind w:left="1440"/>
         <w:rPr>
           <w:rFonts w:ascii="Consolas" w:eastAsia="Times New Roman" w:hAnsi="Consolas" w:cs="Times New Roman"/>
           <w:color w:val="000000"/>
@@ -1879,6 +1939,7 @@
         <w:pStyle w:val="ListParagraph"/>
         <w:shd w:val="clear" w:color="auto" w:fill="FFFFFF"/>
         <w:spacing w:after="0" w:line="240" w:lineRule="auto"/>
+        <w:ind w:left="1440"/>
         <w:rPr>
           <w:rFonts w:ascii="Consolas" w:eastAsia="Times New Roman" w:hAnsi="Consolas" w:cs="Times New Roman"/>
           <w:color w:val="000000"/>
@@ -1953,18 +2014,20 @@
         <w:pStyle w:val="ListParagraph"/>
         <w:shd w:val="clear" w:color="auto" w:fill="FFFFFF"/>
         <w:spacing w:after="0" w:line="240" w:lineRule="auto"/>
-        <w:rPr>
-          <w:rFonts w:ascii="Consolas" w:eastAsia="Times New Roman" w:hAnsi="Consolas" w:cs="Times New Roman"/>
-          <w:color w:val="000000"/>
-          <w:sz w:val="23"/>
-          <w:szCs w:val="23"/>
-        </w:rPr>
-      </w:pPr>
-    </w:p>
-    <w:p>
-      <w:pPr>
-        <w:shd w:val="clear" w:color="auto" w:fill="FFFFFF"/>
-        <w:spacing w:after="0" w:line="240" w:lineRule="auto"/>
+        <w:ind w:left="1440"/>
+        <w:rPr>
+          <w:rFonts w:ascii="Consolas" w:eastAsia="Times New Roman" w:hAnsi="Consolas" w:cs="Times New Roman"/>
+          <w:color w:val="000000"/>
+          <w:sz w:val="23"/>
+          <w:szCs w:val="23"/>
+        </w:rPr>
+      </w:pPr>
+    </w:p>
+    <w:p>
+      <w:pPr>
+        <w:shd w:val="clear" w:color="auto" w:fill="FFFFFF"/>
+        <w:spacing w:after="0" w:line="240" w:lineRule="auto"/>
+        <w:ind w:left="720"/>
         <w:rPr>
           <w:rFonts w:ascii="Consolas" w:eastAsia="Times New Roman" w:hAnsi="Consolas" w:cs="Times New Roman"/>
           <w:b/>
@@ -2035,7 +2098,7 @@
       <w:pPr>
         <w:shd w:val="clear" w:color="auto" w:fill="FFFFFF"/>
         <w:spacing w:after="0" w:line="240" w:lineRule="auto"/>
-        <w:ind w:left="720"/>
+        <w:ind w:left="1440"/>
         <w:rPr>
           <w:rFonts w:ascii="Consolas" w:eastAsia="Times New Roman" w:hAnsi="Consolas" w:cs="Times New Roman"/>
           <w:color w:val="000000"/>
@@ -2057,7 +2120,7 @@
       <w:pPr>
         <w:shd w:val="clear" w:color="auto" w:fill="FFFFFF"/>
         <w:spacing w:after="0" w:line="240" w:lineRule="auto"/>
-        <w:ind w:left="720"/>
+        <w:ind w:left="1440"/>
         <w:rPr>
           <w:rFonts w:ascii="Consolas" w:eastAsia="Times New Roman" w:hAnsi="Consolas" w:cs="Times New Roman"/>
           <w:color w:val="000000"/>
@@ -2130,7 +2193,7 @@
       <w:pPr>
         <w:shd w:val="clear" w:color="auto" w:fill="FFFFFF"/>
         <w:spacing w:after="0" w:line="240" w:lineRule="auto"/>
-        <w:ind w:left="720"/>
+        <w:ind w:left="1440"/>
         <w:rPr>
           <w:rFonts w:ascii="Consolas" w:eastAsia="Times New Roman" w:hAnsi="Consolas" w:cs="Times New Roman"/>
           <w:color w:val="000000"/>
@@ -2153,7 +2216,7 @@
       <w:pPr>
         <w:shd w:val="clear" w:color="auto" w:fill="FFFFFF"/>
         <w:spacing w:after="0" w:line="240" w:lineRule="auto"/>
-        <w:ind w:left="720"/>
+        <w:ind w:left="1440"/>
         <w:rPr>
           <w:rFonts w:ascii="Consolas" w:eastAsia="Times New Roman" w:hAnsi="Consolas" w:cs="Times New Roman"/>
           <w:color w:val="000000"/>
@@ -2224,7 +2287,7 @@
       <w:pPr>
         <w:shd w:val="clear" w:color="auto" w:fill="FFFFFF"/>
         <w:spacing w:after="0" w:line="240" w:lineRule="auto"/>
-        <w:ind w:left="720"/>
+        <w:ind w:left="1440"/>
         <w:rPr>
           <w:rFonts w:ascii="Consolas" w:eastAsia="Times New Roman" w:hAnsi="Consolas" w:cs="Times New Roman"/>
           <w:b/>
@@ -2297,7 +2360,7 @@
       <w:pPr>
         <w:shd w:val="clear" w:color="auto" w:fill="FFFFFF"/>
         <w:spacing w:after="0" w:line="240" w:lineRule="auto"/>
-        <w:ind w:left="720"/>
+        <w:ind w:left="1440"/>
         <w:rPr>
           <w:rFonts w:ascii="Consolas" w:eastAsia="Times New Roman" w:hAnsi="Consolas" w:cs="Times New Roman"/>
           <w:color w:val="000000"/>
@@ -2390,7 +2453,7 @@
       <w:pPr>
         <w:shd w:val="clear" w:color="auto" w:fill="FFFFFF"/>
         <w:spacing w:after="0" w:line="240" w:lineRule="auto"/>
-        <w:ind w:left="720"/>
+        <w:ind w:left="1440"/>
         <w:rPr>
           <w:rFonts w:ascii="Consolas" w:eastAsia="Times New Roman" w:hAnsi="Consolas" w:cs="Times New Roman"/>
           <w:color w:val="000000"/>
@@ -2412,20 +2475,20 @@
       <w:pPr>
         <w:shd w:val="clear" w:color="auto" w:fill="FFFFFF"/>
         <w:spacing w:after="0" w:line="240" w:lineRule="auto"/>
-        <w:ind w:left="720"/>
-        <w:rPr>
-          <w:rFonts w:ascii="Consolas" w:eastAsia="Times New Roman" w:hAnsi="Consolas" w:cs="Times New Roman"/>
-          <w:color w:val="000000"/>
-          <w:sz w:val="23"/>
-          <w:szCs w:val="23"/>
-        </w:rPr>
-      </w:pPr>
-    </w:p>
-    <w:p>
-      <w:pPr>
-        <w:shd w:val="clear" w:color="auto" w:fill="FFFFFF"/>
-        <w:spacing w:after="0" w:line="240" w:lineRule="auto"/>
-        <w:ind w:left="720"/>
+        <w:ind w:left="1440"/>
+        <w:rPr>
+          <w:rFonts w:ascii="Consolas" w:eastAsia="Times New Roman" w:hAnsi="Consolas" w:cs="Times New Roman"/>
+          <w:color w:val="000000"/>
+          <w:sz w:val="23"/>
+          <w:szCs w:val="23"/>
+        </w:rPr>
+      </w:pPr>
+    </w:p>
+    <w:p>
+      <w:pPr>
+        <w:shd w:val="clear" w:color="auto" w:fill="FFFFFF"/>
+        <w:spacing w:after="0" w:line="240" w:lineRule="auto"/>
+        <w:ind w:left="1440"/>
         <w:rPr>
           <w:rFonts w:ascii="Consolas" w:eastAsia="Times New Roman" w:hAnsi="Consolas" w:cs="Times New Roman"/>
           <w:b/>
@@ -2479,7 +2542,7 @@
       <w:pPr>
         <w:shd w:val="clear" w:color="auto" w:fill="FFFFFF"/>
         <w:spacing w:after="0" w:line="240" w:lineRule="auto"/>
-        <w:ind w:left="720"/>
+        <w:ind w:left="1440"/>
         <w:rPr>
           <w:rFonts w:ascii="Consolas" w:eastAsia="Times New Roman" w:hAnsi="Consolas" w:cs="Times New Roman"/>
           <w:b/>
@@ -2525,7 +2588,7 @@
       <w:pPr>
         <w:shd w:val="clear" w:color="auto" w:fill="FFFFFF"/>
         <w:spacing w:after="0" w:line="240" w:lineRule="auto"/>
-        <w:ind w:left="720"/>
+        <w:ind w:left="1440"/>
         <w:rPr>
           <w:rFonts w:ascii="Consolas" w:eastAsia="Times New Roman" w:hAnsi="Consolas" w:cs="Times New Roman"/>
           <w:color w:val="000000"/>
@@ -2547,7 +2610,7 @@
       <w:pPr>
         <w:shd w:val="clear" w:color="auto" w:fill="FFFFFF"/>
         <w:spacing w:after="0" w:line="240" w:lineRule="auto"/>
-        <w:ind w:left="720"/>
+        <w:ind w:left="1440"/>
         <w:rPr>
           <w:rFonts w:ascii="Consolas" w:eastAsia="Times New Roman" w:hAnsi="Consolas" w:cs="Times New Roman"/>
           <w:color w:val="000000"/>
@@ -2569,7 +2632,7 @@
       <w:pPr>
         <w:shd w:val="clear" w:color="auto" w:fill="FFFFFF"/>
         <w:spacing w:after="0" w:line="240" w:lineRule="auto"/>
-        <w:ind w:left="720"/>
+        <w:ind w:left="1440"/>
         <w:rPr>
           <w:rFonts w:ascii="Consolas" w:eastAsia="Times New Roman" w:hAnsi="Consolas" w:cs="Times New Roman"/>
           <w:color w:val="000000"/>
@@ -2601,7 +2664,7 @@
       <w:pPr>
         <w:shd w:val="clear" w:color="auto" w:fill="FFFFFF"/>
         <w:spacing w:after="0" w:line="240" w:lineRule="auto"/>
-        <w:ind w:left="720"/>
+        <w:ind w:left="1440"/>
         <w:rPr>
           <w:rFonts w:ascii="Consolas" w:eastAsia="Times New Roman" w:hAnsi="Consolas" w:cs="Times New Roman"/>
           <w:color w:val="000000"/>
@@ -2623,7 +2686,7 @@
       <w:pPr>
         <w:shd w:val="clear" w:color="auto" w:fill="FFFFFF"/>
         <w:spacing w:after="0" w:line="240" w:lineRule="auto"/>
-        <w:ind w:left="720"/>
+        <w:ind w:left="1440"/>
         <w:rPr>
           <w:rFonts w:ascii="Consolas" w:eastAsia="Times New Roman" w:hAnsi="Consolas" w:cs="Times New Roman"/>
           <w:color w:val="000000"/>
@@ -2654,7 +2717,7 @@
       <w:pPr>
         <w:shd w:val="clear" w:color="auto" w:fill="FFFFFF"/>
         <w:spacing w:after="0" w:line="240" w:lineRule="auto"/>
-        <w:ind w:left="720"/>
+        <w:ind w:left="1440"/>
         <w:rPr>
           <w:rFonts w:ascii="Consolas" w:eastAsia="Times New Roman" w:hAnsi="Consolas" w:cs="Times New Roman"/>
           <w:color w:val="000000"/>
@@ -2676,7 +2739,7 @@
       <w:pPr>
         <w:shd w:val="clear" w:color="auto" w:fill="FFFFFF"/>
         <w:spacing w:after="0" w:line="240" w:lineRule="auto"/>
-        <w:ind w:left="720"/>
+        <w:ind w:left="1440"/>
         <w:rPr>
           <w:rFonts w:ascii="Consolas" w:eastAsia="Times New Roman" w:hAnsi="Consolas" w:cs="Times New Roman"/>
           <w:b/>
@@ -2734,6 +2797,7 @@
         </w:numPr>
         <w:shd w:val="clear" w:color="auto" w:fill="FFFFFF"/>
         <w:spacing w:after="0" w:line="240" w:lineRule="auto"/>
+        <w:ind w:left="2160"/>
         <w:rPr>
           <w:rFonts w:ascii="Consolas" w:eastAsia="Times New Roman" w:hAnsi="Consolas" w:cs="Times New Roman"/>
           <w:color w:val="000000"/>
@@ -2760,6 +2824,7 @@
         </w:numPr>
         <w:shd w:val="clear" w:color="auto" w:fill="FFFFFF"/>
         <w:spacing w:after="0" w:line="240" w:lineRule="auto"/>
+        <w:ind w:left="2160"/>
         <w:rPr>
           <w:rFonts w:ascii="Consolas" w:eastAsia="Times New Roman" w:hAnsi="Consolas" w:cs="Times New Roman"/>
           <w:color w:val="000000"/>
@@ -2786,6 +2851,7 @@
         </w:numPr>
         <w:shd w:val="clear" w:color="auto" w:fill="FFFFFF"/>
         <w:spacing w:after="0" w:line="240" w:lineRule="auto"/>
+        <w:ind w:left="2160"/>
         <w:rPr>
           <w:rFonts w:ascii="Consolas" w:eastAsia="Times New Roman" w:hAnsi="Consolas" w:cs="Times New Roman"/>
           <w:color w:val="000000"/>
@@ -2812,6 +2878,7 @@
         </w:numPr>
         <w:shd w:val="clear" w:color="auto" w:fill="FFFFFF"/>
         <w:spacing w:after="0" w:line="240" w:lineRule="auto"/>
+        <w:ind w:left="2160"/>
         <w:rPr>
           <w:rFonts w:ascii="Consolas" w:eastAsia="Times New Roman" w:hAnsi="Consolas" w:cs="Times New Roman"/>
           <w:color w:val="000000"/>
@@ -2833,7 +2900,7 @@
       <w:pPr>
         <w:shd w:val="clear" w:color="auto" w:fill="FFFFFF"/>
         <w:spacing w:after="0" w:line="240" w:lineRule="auto"/>
-        <w:ind w:left="1080"/>
+        <w:ind w:left="1800"/>
         <w:rPr>
           <w:rFonts w:ascii="Consolas" w:eastAsia="Times New Roman" w:hAnsi="Consolas" w:cs="Times New Roman"/>
           <w:color w:val="000000"/>
@@ -2875,7 +2942,7 @@
       <w:pPr>
         <w:shd w:val="clear" w:color="auto" w:fill="FFFFFF"/>
         <w:spacing w:after="0" w:line="240" w:lineRule="auto"/>
-        <w:ind w:left="1080"/>
+        <w:ind w:left="1800"/>
         <w:rPr>
           <w:rFonts w:ascii="Consolas" w:eastAsia="Times New Roman" w:hAnsi="Consolas" w:cs="Times New Roman"/>
           <w:color w:val="000000"/>
@@ -2897,7 +2964,7 @@
       <w:pPr>
         <w:shd w:val="clear" w:color="auto" w:fill="FFFFFF"/>
         <w:spacing w:after="0" w:line="240" w:lineRule="auto"/>
-        <w:ind w:left="720"/>
+        <w:ind w:left="1440"/>
         <w:rPr>
           <w:rFonts w:ascii="Consolas" w:eastAsia="Times New Roman" w:hAnsi="Consolas" w:cs="Times New Roman"/>
           <w:b/>
@@ -2912,7 +2979,7 @@
       <w:pPr>
         <w:shd w:val="clear" w:color="auto" w:fill="FFFFFF"/>
         <w:spacing w:after="0" w:line="240" w:lineRule="auto"/>
-        <w:ind w:left="720"/>
+        <w:ind w:left="1440"/>
         <w:rPr>
           <w:rFonts w:ascii="Consolas" w:eastAsia="Times New Roman" w:hAnsi="Consolas" w:cs="Times New Roman"/>
           <w:b/>
@@ -2979,7 +3046,7 @@
       <w:pPr>
         <w:shd w:val="clear" w:color="auto" w:fill="FFFFFF"/>
         <w:spacing w:after="0" w:line="240" w:lineRule="auto"/>
-        <w:ind w:left="720"/>
+        <w:ind w:left="1440"/>
         <w:rPr>
           <w:rFonts w:ascii="Consolas" w:eastAsia="Times New Roman" w:hAnsi="Consolas" w:cs="Times New Roman"/>
           <w:color w:val="000000" w:themeColor="text1"/>
@@ -3030,7 +3097,7 @@
       <w:pPr>
         <w:shd w:val="clear" w:color="auto" w:fill="FFFFFF"/>
         <w:spacing w:after="0" w:line="240" w:lineRule="auto"/>
-        <w:ind w:left="720"/>
+        <w:ind w:left="1440"/>
         <w:rPr>
           <w:rFonts w:ascii="Consolas" w:eastAsia="Times New Roman" w:hAnsi="Consolas" w:cs="Times New Roman"/>
           <w:color w:val="000000" w:themeColor="text1"/>
@@ -3062,7 +3129,7 @@
       <w:pPr>
         <w:shd w:val="clear" w:color="auto" w:fill="FFFFFF"/>
         <w:spacing w:after="0" w:line="240" w:lineRule="auto"/>
-        <w:ind w:left="720"/>
+        <w:ind w:left="1440"/>
         <w:rPr>
           <w:rFonts w:ascii="Consolas" w:eastAsia="Times New Roman" w:hAnsi="Consolas" w:cs="Times New Roman"/>
           <w:color w:val="000000" w:themeColor="text1"/>
@@ -3094,7 +3161,7 @@
       <w:pPr>
         <w:shd w:val="clear" w:color="auto" w:fill="FFFFFF"/>
         <w:spacing w:after="0" w:line="240" w:lineRule="auto"/>
-        <w:ind w:left="720"/>
+        <w:ind w:left="1440"/>
         <w:rPr>
           <w:rFonts w:ascii="Consolas" w:eastAsia="Times New Roman" w:hAnsi="Consolas" w:cs="Times New Roman"/>
           <w:color w:val="000000" w:themeColor="text1"/>
@@ -3126,7 +3193,7 @@
       <w:pPr>
         <w:shd w:val="clear" w:color="auto" w:fill="FFFFFF"/>
         <w:spacing w:after="0" w:line="240" w:lineRule="auto"/>
-        <w:ind w:left="720"/>
+        <w:ind w:left="1440"/>
         <w:rPr>
           <w:rFonts w:ascii="Consolas" w:eastAsia="Times New Roman" w:hAnsi="Consolas" w:cs="Times New Roman"/>
           <w:b/>
@@ -3150,7 +3217,7 @@
       <w:pPr>
         <w:shd w:val="clear" w:color="auto" w:fill="FFFFFF"/>
         <w:spacing w:after="0" w:line="240" w:lineRule="auto"/>
-        <w:ind w:left="720"/>
+        <w:ind w:left="1440"/>
         <w:rPr>
           <w:rFonts w:ascii="Consolas" w:eastAsia="Times New Roman" w:hAnsi="Consolas" w:cs="Times New Roman"/>
           <w:b/>
@@ -3168,6 +3235,7 @@
           <w:sz w:val="23"/>
           <w:szCs w:val="23"/>
         </w:rPr>
+        <w:lastRenderedPageBreak/>
         <w:tab/>
       </w:r>
       <w:r>
@@ -3206,7 +3274,7 @@
       <w:pPr>
         <w:shd w:val="clear" w:color="auto" w:fill="FFFFFF"/>
         <w:spacing w:after="0" w:line="240" w:lineRule="auto"/>
-        <w:ind w:left="720"/>
+        <w:ind w:left="1440"/>
         <w:rPr>
           <w:rFonts w:ascii="Consolas" w:eastAsia="Times New Roman" w:hAnsi="Consolas" w:cs="Times New Roman"/>
           <w:color w:val="000000" w:themeColor="text1"/>
@@ -3230,7 +3298,7 @@
       <w:pPr>
         <w:shd w:val="clear" w:color="auto" w:fill="FFFFFF"/>
         <w:spacing w:after="0" w:line="240" w:lineRule="auto"/>
-        <w:ind w:left="720"/>
+        <w:ind w:left="1440"/>
         <w:rPr>
           <w:rFonts w:ascii="Consolas" w:eastAsia="Times New Roman" w:hAnsi="Consolas" w:cs="Times New Roman"/>
           <w:color w:val="000000" w:themeColor="text1"/>
@@ -3252,7 +3320,7 @@
       <w:pPr>
         <w:shd w:val="clear" w:color="auto" w:fill="FFFFFF"/>
         <w:spacing w:after="0" w:line="240" w:lineRule="auto"/>
-        <w:ind w:left="720"/>
+        <w:ind w:left="1440"/>
         <w:rPr>
           <w:rFonts w:ascii="Consolas" w:eastAsia="Times New Roman" w:hAnsi="Consolas" w:cs="Times New Roman"/>
           <w:color w:val="000000" w:themeColor="text1"/>
@@ -3323,7 +3391,7 @@
       <w:pPr>
         <w:shd w:val="clear" w:color="auto" w:fill="FFFFFF"/>
         <w:spacing w:after="0" w:line="240" w:lineRule="auto"/>
-        <w:ind w:left="720"/>
+        <w:ind w:left="1440"/>
         <w:rPr>
           <w:rFonts w:ascii="Arial" w:hAnsi="Arial" w:cs="Arial"/>
           <w:color w:val="222222"/>
@@ -3337,7 +3405,6 @@
           <w:color w:val="222222"/>
           <w:shd w:val="clear" w:color="auto" w:fill="FFFFFF"/>
         </w:rPr>
-        <w:lastRenderedPageBreak/>
         <w:t>pip</w:t>
       </w:r>
       <w:proofErr w:type="gramEnd"/>
@@ -3354,7 +3421,7 @@
       <w:pPr>
         <w:shd w:val="clear" w:color="auto" w:fill="FFFFFF"/>
         <w:spacing w:after="0" w:line="240" w:lineRule="auto"/>
-        <w:ind w:left="720"/>
+        <w:ind w:left="1440"/>
         <w:rPr>
           <w:rFonts w:ascii="Arial" w:hAnsi="Arial" w:cs="Arial"/>
           <w:color w:val="222222"/>
@@ -3366,7 +3433,7 @@
       <w:pPr>
         <w:shd w:val="clear" w:color="auto" w:fill="FFFFFF"/>
         <w:spacing w:after="0" w:line="240" w:lineRule="auto"/>
-        <w:ind w:left="720"/>
+        <w:ind w:left="1440"/>
         <w:rPr>
           <w:rFonts w:ascii="Arial" w:hAnsi="Arial" w:cs="Arial"/>
           <w:b/>
@@ -3442,7 +3509,7 @@
       <w:pPr>
         <w:shd w:val="clear" w:color="auto" w:fill="FFFFFF"/>
         <w:spacing w:after="0" w:line="240" w:lineRule="auto"/>
-        <w:ind w:left="720"/>
+        <w:ind w:left="1440"/>
         <w:rPr>
           <w:rFonts w:ascii="Arial" w:hAnsi="Arial" w:cs="Arial"/>
           <w:color w:val="222222"/>
@@ -3463,6 +3530,7 @@
         <w:pStyle w:val="NormalWeb"/>
         <w:shd w:val="clear" w:color="auto" w:fill="FFFFFF"/>
         <w:spacing w:line="336" w:lineRule="atLeast"/>
+        <w:ind w:left="720"/>
         <w:jc w:val="both"/>
         <w:rPr>
           <w:rFonts w:ascii="Arial" w:hAnsi="Arial" w:cs="Arial"/>
@@ -3513,6 +3581,7 @@
         </w:pBdr>
         <w:shd w:val="clear" w:color="auto" w:fill="EEFFCC"/>
         <w:spacing w:line="290" w:lineRule="atLeast"/>
+        <w:ind w:left="720"/>
         <w:rPr>
           <w:color w:val="222222"/>
           <w:sz w:val="23"/>
@@ -3561,6 +3630,7 @@
         <w:pStyle w:val="NormalWeb"/>
         <w:shd w:val="clear" w:color="auto" w:fill="FFFFFF"/>
         <w:spacing w:line="336" w:lineRule="atLeast"/>
+        <w:ind w:left="720"/>
         <w:jc w:val="both"/>
         <w:rPr>
           <w:rFonts w:ascii="Arial" w:hAnsi="Arial" w:cs="Arial"/>
@@ -3586,6 +3656,7 @@
         </w:pBdr>
         <w:shd w:val="clear" w:color="auto" w:fill="EEFFCC"/>
         <w:spacing w:line="290" w:lineRule="atLeast"/>
+        <w:ind w:left="720"/>
         <w:rPr>
           <w:color w:val="222222"/>
           <w:sz w:val="23"/>
@@ -3669,6 +3740,7 @@
           <w:tab w:val="left" w:pos="14656"/>
         </w:tabs>
         <w:spacing w:line="290" w:lineRule="atLeast"/>
+        <w:ind w:left="720"/>
         <w:rPr>
           <w:rFonts w:ascii="Courier New" w:eastAsia="Times New Roman" w:hAnsi="Courier New" w:cs="Courier New"/>
           <w:color w:val="222222"/>
@@ -3681,39 +3753,40 @@
       <w:pPr>
         <w:shd w:val="clear" w:color="auto" w:fill="FFFFFF"/>
         <w:spacing w:after="0" w:line="240" w:lineRule="auto"/>
+        <w:ind w:left="1440"/>
+        <w:rPr>
+          <w:rFonts w:ascii="Consolas" w:eastAsia="Times New Roman" w:hAnsi="Consolas" w:cs="Times New Roman"/>
+          <w:color w:val="000000" w:themeColor="text1"/>
+          <w:sz w:val="23"/>
+          <w:szCs w:val="23"/>
+        </w:rPr>
+      </w:pPr>
+      <w:proofErr w:type="gramStart"/>
+      <w:r>
+        <w:rPr>
+          <w:rFonts w:ascii="Consolas" w:eastAsia="Times New Roman" w:hAnsi="Consolas" w:cs="Times New Roman"/>
+          <w:color w:val="000000" w:themeColor="text1"/>
+          <w:sz w:val="23"/>
+          <w:szCs w:val="23"/>
+        </w:rPr>
+        <w:t>above</w:t>
+      </w:r>
+      <w:proofErr w:type="gramEnd"/>
+      <w:r>
+        <w:rPr>
+          <w:rFonts w:ascii="Consolas" w:eastAsia="Times New Roman" w:hAnsi="Consolas" w:cs="Times New Roman"/>
+          <w:color w:val="000000" w:themeColor="text1"/>
+          <w:sz w:val="23"/>
+          <w:szCs w:val="23"/>
+        </w:rPr>
+        <w:t xml:space="preserve"> commands are to create virtual environment </w:t>
+      </w:r>
+    </w:p>
+    <w:p>
+      <w:pPr>
+        <w:shd w:val="clear" w:color="auto" w:fill="FFFFFF"/>
+        <w:spacing w:after="0" w:line="240" w:lineRule="auto"/>
         <w:ind w:left="720"/>
-        <w:rPr>
-          <w:rFonts w:ascii="Consolas" w:eastAsia="Times New Roman" w:hAnsi="Consolas" w:cs="Times New Roman"/>
-          <w:color w:val="000000" w:themeColor="text1"/>
-          <w:sz w:val="23"/>
-          <w:szCs w:val="23"/>
-        </w:rPr>
-      </w:pPr>
-      <w:proofErr w:type="gramStart"/>
-      <w:r>
-        <w:rPr>
-          <w:rFonts w:ascii="Consolas" w:eastAsia="Times New Roman" w:hAnsi="Consolas" w:cs="Times New Roman"/>
-          <w:color w:val="000000" w:themeColor="text1"/>
-          <w:sz w:val="23"/>
-          <w:szCs w:val="23"/>
-        </w:rPr>
-        <w:t>above</w:t>
-      </w:r>
-      <w:proofErr w:type="gramEnd"/>
-      <w:r>
-        <w:rPr>
-          <w:rFonts w:ascii="Consolas" w:eastAsia="Times New Roman" w:hAnsi="Consolas" w:cs="Times New Roman"/>
-          <w:color w:val="000000" w:themeColor="text1"/>
-          <w:sz w:val="23"/>
-          <w:szCs w:val="23"/>
-        </w:rPr>
-        <w:t xml:space="preserve"> commands are to create virtual environment </w:t>
-      </w:r>
-    </w:p>
-    <w:p>
-      <w:pPr>
-        <w:shd w:val="clear" w:color="auto" w:fill="FFFFFF"/>
-        <w:spacing w:after="0" w:line="240" w:lineRule="auto"/>
         <w:rPr>
           <w:rFonts w:ascii="Consolas" w:eastAsia="Times New Roman" w:hAnsi="Consolas" w:cs="Times New Roman"/>
           <w:color w:val="000000" w:themeColor="text1"/>
@@ -3733,6 +3806,7 @@
         </w:pBdr>
         <w:shd w:val="clear" w:color="auto" w:fill="EEFFCC"/>
         <w:spacing w:line="290" w:lineRule="atLeast"/>
+        <w:ind w:left="720"/>
         <w:rPr>
           <w:color w:val="222222"/>
           <w:sz w:val="23"/>
@@ -3795,6 +3869,7 @@
         </w:numPr>
         <w:shd w:val="clear" w:color="auto" w:fill="FFFFFF"/>
         <w:spacing w:after="0" w:line="240" w:lineRule="auto"/>
+        <w:ind w:left="1440"/>
         <w:rPr>
           <w:rFonts w:ascii="Consolas" w:eastAsia="Times New Roman" w:hAnsi="Consolas" w:cs="Times New Roman"/>
           <w:color w:val="000000" w:themeColor="text1"/>
@@ -3821,6 +3896,7 @@
         </w:numPr>
         <w:shd w:val="clear" w:color="auto" w:fill="FFFFFF"/>
         <w:spacing w:after="0" w:line="240" w:lineRule="auto"/>
+        <w:ind w:left="1440"/>
         <w:rPr>
           <w:rFonts w:ascii="Consolas" w:eastAsia="Times New Roman" w:hAnsi="Consolas" w:cs="Times New Roman"/>
           <w:color w:val="000000" w:themeColor="text1"/>
@@ -3842,7 +3918,7 @@
       <w:pPr>
         <w:shd w:val="clear" w:color="auto" w:fill="FFFFFF"/>
         <w:spacing w:after="0" w:line="240" w:lineRule="auto"/>
-        <w:ind w:left="2880"/>
+        <w:ind w:left="3600"/>
         <w:rPr>
           <w:rFonts w:ascii="Consolas" w:eastAsia="Times New Roman" w:hAnsi="Consolas" w:cs="Times New Roman"/>
           <w:b/>
@@ -3873,6 +3949,7 @@
         </w:numPr>
         <w:shd w:val="clear" w:color="auto" w:fill="FFFFFF"/>
         <w:spacing w:after="0" w:line="240" w:lineRule="auto"/>
+        <w:ind w:left="2160"/>
         <w:rPr>
           <w:rFonts w:ascii="Consolas" w:eastAsia="Times New Roman" w:hAnsi="Consolas" w:cs="Times New Roman"/>
           <w:color w:val="000000" w:themeColor="text1"/>
@@ -3899,6 +3976,7 @@
         </w:numPr>
         <w:shd w:val="clear" w:color="auto" w:fill="FFFFFF"/>
         <w:spacing w:after="0" w:line="240" w:lineRule="auto"/>
+        <w:ind w:left="2160"/>
         <w:rPr>
           <w:rFonts w:ascii="Consolas" w:eastAsia="Times New Roman" w:hAnsi="Consolas" w:cs="Times New Roman"/>
           <w:color w:val="000000" w:themeColor="text1"/>
@@ -3925,6 +4003,7 @@
         </w:numPr>
         <w:shd w:val="clear" w:color="auto" w:fill="FFFFFF"/>
         <w:spacing w:after="0" w:line="240" w:lineRule="auto"/>
+        <w:ind w:left="2160"/>
         <w:rPr>
           <w:rFonts w:ascii="Consolas" w:eastAsia="Times New Roman" w:hAnsi="Consolas" w:cs="Times New Roman"/>
           <w:color w:val="000000" w:themeColor="text1"/>
@@ -3953,6 +4032,7 @@
         </w:numPr>
         <w:shd w:val="clear" w:color="auto" w:fill="FFFFFF"/>
         <w:spacing w:after="0" w:line="240" w:lineRule="auto"/>
+        <w:ind w:left="2160"/>
         <w:rPr>
           <w:rFonts w:ascii="Consolas" w:eastAsia="Times New Roman" w:hAnsi="Consolas" w:cs="Times New Roman"/>
           <w:color w:val="000000" w:themeColor="text1"/>
@@ -3979,6 +4059,7 @@
         </w:numPr>
         <w:shd w:val="clear" w:color="auto" w:fill="FFFFFF"/>
         <w:spacing w:after="0" w:line="240" w:lineRule="auto"/>
+        <w:ind w:left="2160"/>
         <w:rPr>
           <w:rFonts w:ascii="Consolas" w:eastAsia="Times New Roman" w:hAnsi="Consolas" w:cs="Times New Roman"/>
           <w:color w:val="000000" w:themeColor="text1"/>
@@ -4007,6 +4088,7 @@
         </w:numPr>
         <w:shd w:val="clear" w:color="auto" w:fill="FFFFFF"/>
         <w:spacing w:after="0" w:line="240" w:lineRule="auto"/>
+        <w:ind w:left="2160"/>
         <w:rPr>
           <w:rFonts w:ascii="Consolas" w:eastAsia="Times New Roman" w:hAnsi="Consolas" w:cs="Times New Roman"/>
           <w:color w:val="000000" w:themeColor="text1"/>
@@ -4039,7 +4121,7 @@
       <w:pPr>
         <w:shd w:val="clear" w:color="auto" w:fill="FFFFFF"/>
         <w:spacing w:after="0" w:line="240" w:lineRule="auto"/>
-        <w:ind w:left="3240"/>
+        <w:ind w:left="3960"/>
         <w:rPr>
           <w:rFonts w:ascii="Consolas" w:eastAsia="Times New Roman" w:hAnsi="Consolas" w:cs="Times New Roman"/>
           <w:b/>
@@ -4065,18 +4147,6 @@
       <w:pPr>
         <w:shd w:val="clear" w:color="auto" w:fill="FFFFFF"/>
         <w:spacing w:after="0" w:line="240" w:lineRule="auto"/>
-        <w:rPr>
-          <w:rFonts w:ascii="Consolas" w:eastAsia="Times New Roman" w:hAnsi="Consolas" w:cs="Times New Roman"/>
-          <w:color w:val="000000" w:themeColor="text1"/>
-          <w:sz w:val="23"/>
-          <w:szCs w:val="23"/>
-        </w:rPr>
-      </w:pPr>
-    </w:p>
-    <w:p>
-      <w:pPr>
-        <w:shd w:val="clear" w:color="auto" w:fill="FFFFFF"/>
-        <w:spacing w:after="0" w:line="240" w:lineRule="auto"/>
         <w:ind w:left="720"/>
         <w:rPr>
           <w:rFonts w:ascii="Consolas" w:eastAsia="Times New Roman" w:hAnsi="Consolas" w:cs="Times New Roman"/>
@@ -4085,6 +4155,19 @@
           <w:szCs w:val="23"/>
         </w:rPr>
       </w:pPr>
+    </w:p>
+    <w:p>
+      <w:pPr>
+        <w:shd w:val="clear" w:color="auto" w:fill="FFFFFF"/>
+        <w:spacing w:after="0" w:line="240" w:lineRule="auto"/>
+        <w:ind w:left="1440"/>
+        <w:rPr>
+          <w:rFonts w:ascii="Consolas" w:eastAsia="Times New Roman" w:hAnsi="Consolas" w:cs="Times New Roman"/>
+          <w:color w:val="000000" w:themeColor="text1"/>
+          <w:sz w:val="23"/>
+          <w:szCs w:val="23"/>
+        </w:rPr>
+      </w:pPr>
       <w:r>
         <w:rPr>
           <w:rFonts w:ascii="Consolas" w:eastAsia="Times New Roman" w:hAnsi="Consolas" w:cs="Times New Roman"/>
@@ -4186,7 +4269,7 @@
       <w:pPr>
         <w:shd w:val="clear" w:color="auto" w:fill="FFFFFF"/>
         <w:spacing w:after="0" w:line="240" w:lineRule="auto"/>
-        <w:ind w:left="720"/>
+        <w:ind w:left="1440"/>
         <w:rPr>
           <w:rFonts w:ascii="Consolas" w:eastAsia="Times New Roman" w:hAnsi="Consolas" w:cs="Times New Roman"/>
           <w:color w:val="000000" w:themeColor="text1"/>
@@ -4208,29 +4291,29 @@
       <w:pPr>
         <w:shd w:val="clear" w:color="auto" w:fill="FFFFFF"/>
         <w:spacing w:after="0" w:line="240" w:lineRule="auto"/>
-        <w:ind w:left="720"/>
-        <w:rPr>
-          <w:rFonts w:ascii="Consolas" w:eastAsia="Times New Roman" w:hAnsi="Consolas" w:cs="Times New Roman"/>
-          <w:color w:val="000000" w:themeColor="text1"/>
-          <w:sz w:val="23"/>
-          <w:szCs w:val="23"/>
-        </w:rPr>
-      </w:pPr>
-      <w:r>
-        <w:rPr>
-          <w:rFonts w:ascii="Consolas" w:eastAsia="Times New Roman" w:hAnsi="Consolas" w:cs="Times New Roman"/>
-          <w:color w:val="000000" w:themeColor="text1"/>
-          <w:sz w:val="23"/>
-          <w:szCs w:val="23"/>
-        </w:rPr>
-        <w:tab/>
-      </w:r>
-    </w:p>
-    <w:p>
-      <w:pPr>
-        <w:shd w:val="clear" w:color="auto" w:fill="FFFFFF"/>
-        <w:spacing w:after="0" w:line="240" w:lineRule="auto"/>
-        <w:ind w:left="720"/>
+        <w:ind w:left="1440"/>
+        <w:rPr>
+          <w:rFonts w:ascii="Consolas" w:eastAsia="Times New Roman" w:hAnsi="Consolas" w:cs="Times New Roman"/>
+          <w:color w:val="000000" w:themeColor="text1"/>
+          <w:sz w:val="23"/>
+          <w:szCs w:val="23"/>
+        </w:rPr>
+      </w:pPr>
+      <w:r>
+        <w:rPr>
+          <w:rFonts w:ascii="Consolas" w:eastAsia="Times New Roman" w:hAnsi="Consolas" w:cs="Times New Roman"/>
+          <w:color w:val="000000" w:themeColor="text1"/>
+          <w:sz w:val="23"/>
+          <w:szCs w:val="23"/>
+        </w:rPr>
+        <w:tab/>
+      </w:r>
+    </w:p>
+    <w:p>
+      <w:pPr>
+        <w:shd w:val="clear" w:color="auto" w:fill="FFFFFF"/>
+        <w:spacing w:after="0" w:line="240" w:lineRule="auto"/>
+        <w:ind w:left="1440"/>
         <w:rPr>
           <w:rFonts w:ascii="Consolas" w:eastAsia="Times New Roman" w:hAnsi="Consolas" w:cs="Times New Roman"/>
           <w:b/>
@@ -4292,7 +4375,7 @@
       <w:pPr>
         <w:shd w:val="clear" w:color="auto" w:fill="FFFFFF"/>
         <w:spacing w:after="0" w:line="240" w:lineRule="auto"/>
-        <w:ind w:left="720"/>
+        <w:ind w:left="1440"/>
         <w:rPr>
           <w:rFonts w:ascii="Consolas" w:eastAsia="Times New Roman" w:hAnsi="Consolas" w:cs="Times New Roman"/>
           <w:color w:val="000000" w:themeColor="text1"/>
@@ -4336,82 +4419,176 @@
       <w:pPr>
         <w:shd w:val="clear" w:color="auto" w:fill="FFFFFF"/>
         <w:spacing w:after="0" w:line="240" w:lineRule="auto"/>
+        <w:ind w:left="1440"/>
+        <w:rPr>
+          <w:rFonts w:ascii="Consolas" w:eastAsia="Times New Roman" w:hAnsi="Consolas" w:cs="Times New Roman"/>
+          <w:color w:val="000000" w:themeColor="text1"/>
+          <w:sz w:val="23"/>
+          <w:szCs w:val="23"/>
+        </w:rPr>
+      </w:pPr>
+      <w:proofErr w:type="gramStart"/>
+      <w:r>
+        <w:rPr>
+          <w:rFonts w:ascii="Consolas" w:eastAsia="Times New Roman" w:hAnsi="Consolas" w:cs="Times New Roman"/>
+          <w:b/>
+          <w:color w:val="000000" w:themeColor="text1"/>
+          <w:sz w:val="23"/>
+          <w:szCs w:val="23"/>
+        </w:rPr>
+        <w:lastRenderedPageBreak/>
+        <w:t xml:space="preserve">Syntax </w:t>
+      </w:r>
+      <w:r>
+        <w:rPr>
+          <w:rFonts w:ascii="Consolas" w:eastAsia="Times New Roman" w:hAnsi="Consolas" w:cs="Times New Roman"/>
+          <w:color w:val="000000" w:themeColor="text1"/>
+          <w:sz w:val="23"/>
+          <w:szCs w:val="23"/>
+        </w:rPr>
+        <w:t xml:space="preserve"> a</w:t>
+      </w:r>
+      <w:proofErr w:type="gramEnd"/>
+      <w:r>
+        <w:rPr>
+          <w:rFonts w:ascii="Consolas" w:eastAsia="Times New Roman" w:hAnsi="Consolas" w:cs="Times New Roman"/>
+          <w:color w:val="000000" w:themeColor="text1"/>
+          <w:sz w:val="23"/>
+          <w:szCs w:val="23"/>
+        </w:rPr>
+        <w:t xml:space="preserve"> </w:t>
+      </w:r>
+      <w:r>
+        <w:rPr>
+          <w:rFonts w:ascii="Consolas" w:eastAsia="Times New Roman" w:hAnsi="Consolas" w:cs="Times New Roman"/>
+          <w:b/>
+          <w:color w:val="000000" w:themeColor="text1"/>
+          <w:sz w:val="23"/>
+          <w:szCs w:val="23"/>
+        </w:rPr>
+        <w:t>:=</w:t>
+      </w:r>
+      <w:r>
+        <w:rPr>
+          <w:rFonts w:ascii="Consolas" w:eastAsia="Times New Roman" w:hAnsi="Consolas" w:cs="Times New Roman"/>
+          <w:color w:val="000000" w:themeColor="text1"/>
+          <w:sz w:val="23"/>
+          <w:szCs w:val="23"/>
+        </w:rPr>
+        <w:t xml:space="preserve"> </w:t>
+      </w:r>
+      <w:proofErr w:type="spellStart"/>
+      <w:r>
+        <w:rPr>
+          <w:rFonts w:ascii="Consolas" w:eastAsia="Times New Roman" w:hAnsi="Consolas" w:cs="Times New Roman"/>
+          <w:color w:val="000000" w:themeColor="text1"/>
+          <w:sz w:val="23"/>
+          <w:szCs w:val="23"/>
+        </w:rPr>
+        <w:t>len</w:t>
+      </w:r>
+      <w:proofErr w:type="spellEnd"/>
+      <w:r>
+        <w:rPr>
+          <w:rFonts w:ascii="Consolas" w:eastAsia="Times New Roman" w:hAnsi="Consolas" w:cs="Times New Roman"/>
+          <w:color w:val="000000" w:themeColor="text1"/>
+          <w:sz w:val="23"/>
+          <w:szCs w:val="23"/>
+        </w:rPr>
+        <w:t>(value)</w:t>
+      </w:r>
+    </w:p>
+    <w:p>
+      <w:pPr>
+        <w:shd w:val="clear" w:color="auto" w:fill="FFFFFF"/>
+        <w:spacing w:after="0" w:line="240" w:lineRule="auto"/>
+        <w:ind w:left="1440"/>
+        <w:rPr>
+          <w:rFonts w:ascii="Consolas" w:eastAsia="Times New Roman" w:hAnsi="Consolas" w:cs="Times New Roman"/>
+          <w:color w:val="000000" w:themeColor="text1"/>
+          <w:sz w:val="23"/>
+          <w:szCs w:val="23"/>
+        </w:rPr>
+      </w:pPr>
+      <w:r>
+        <w:rPr>
+          <w:rFonts w:ascii="Consolas" w:eastAsia="Times New Roman" w:hAnsi="Consolas" w:cs="Times New Roman"/>
+          <w:color w:val="000000" w:themeColor="text1"/>
+          <w:sz w:val="23"/>
+          <w:szCs w:val="23"/>
+        </w:rPr>
+        <w:t xml:space="preserve"> </w:t>
+      </w:r>
+    </w:p>
+    <w:p>
+      <w:pPr>
+        <w:shd w:val="clear" w:color="auto" w:fill="FFFFFF"/>
+        <w:spacing w:after="0" w:line="240" w:lineRule="auto"/>
         <w:ind w:left="720"/>
         <w:rPr>
           <w:rFonts w:ascii="Consolas" w:eastAsia="Times New Roman" w:hAnsi="Consolas" w:cs="Times New Roman"/>
-          <w:color w:val="000000" w:themeColor="text1"/>
-          <w:sz w:val="23"/>
-          <w:szCs w:val="23"/>
-        </w:rPr>
-      </w:pPr>
-      <w:proofErr w:type="gramStart"/>
-      <w:r>
-        <w:rPr>
-          <w:rFonts w:ascii="Consolas" w:eastAsia="Times New Roman" w:hAnsi="Consolas" w:cs="Times New Roman"/>
-          <w:b/>
-          <w:color w:val="000000" w:themeColor="text1"/>
-          <w:sz w:val="23"/>
-          <w:szCs w:val="23"/>
-        </w:rPr>
-        <w:t xml:space="preserve">Syntax </w:t>
-      </w:r>
-      <w:r>
-        <w:rPr>
-          <w:rFonts w:ascii="Consolas" w:eastAsia="Times New Roman" w:hAnsi="Consolas" w:cs="Times New Roman"/>
-          <w:color w:val="000000" w:themeColor="text1"/>
-          <w:sz w:val="23"/>
-          <w:szCs w:val="23"/>
-        </w:rPr>
-        <w:t xml:space="preserve"> a</w:t>
-      </w:r>
-      <w:proofErr w:type="gramEnd"/>
-      <w:r>
-        <w:rPr>
-          <w:rFonts w:ascii="Consolas" w:eastAsia="Times New Roman" w:hAnsi="Consolas" w:cs="Times New Roman"/>
-          <w:color w:val="000000" w:themeColor="text1"/>
-          <w:sz w:val="23"/>
-          <w:szCs w:val="23"/>
-        </w:rPr>
-        <w:t xml:space="preserve"> </w:t>
-      </w:r>
-      <w:r>
-        <w:rPr>
-          <w:rFonts w:ascii="Consolas" w:eastAsia="Times New Roman" w:hAnsi="Consolas" w:cs="Times New Roman"/>
-          <w:b/>
-          <w:color w:val="000000" w:themeColor="text1"/>
-          <w:sz w:val="23"/>
-          <w:szCs w:val="23"/>
-        </w:rPr>
-        <w:t>:=</w:t>
-      </w:r>
-      <w:r>
-        <w:rPr>
-          <w:rFonts w:ascii="Consolas" w:eastAsia="Times New Roman" w:hAnsi="Consolas" w:cs="Times New Roman"/>
-          <w:color w:val="000000" w:themeColor="text1"/>
-          <w:sz w:val="23"/>
-          <w:szCs w:val="23"/>
-        </w:rPr>
-        <w:t xml:space="preserve"> </w:t>
-      </w:r>
-      <w:proofErr w:type="spellStart"/>
-      <w:r>
-        <w:rPr>
-          <w:rFonts w:ascii="Consolas" w:eastAsia="Times New Roman" w:hAnsi="Consolas" w:cs="Times New Roman"/>
-          <w:color w:val="000000" w:themeColor="text1"/>
-          <w:sz w:val="23"/>
-          <w:szCs w:val="23"/>
-        </w:rPr>
-        <w:t>len</w:t>
-      </w:r>
-      <w:proofErr w:type="spellEnd"/>
-      <w:r>
-        <w:rPr>
-          <w:rFonts w:ascii="Consolas" w:eastAsia="Times New Roman" w:hAnsi="Consolas" w:cs="Times New Roman"/>
-          <w:color w:val="000000" w:themeColor="text1"/>
-          <w:sz w:val="23"/>
-          <w:szCs w:val="23"/>
-        </w:rPr>
-        <w:t>(value)</w:t>
+          <w:b/>
+          <w:color w:val="000000" w:themeColor="text1"/>
+          <w:sz w:val="23"/>
+          <w:szCs w:val="23"/>
+          <w:u w:val="single"/>
+        </w:rPr>
+      </w:pPr>
+      <w:r>
+        <w:rPr>
+          <w:rFonts w:ascii="Consolas" w:eastAsia="Times New Roman" w:hAnsi="Consolas" w:cs="Times New Roman"/>
+          <w:color w:val="000000" w:themeColor="text1"/>
+          <w:sz w:val="23"/>
+          <w:szCs w:val="23"/>
+        </w:rPr>
+        <w:tab/>
+      </w:r>
+      <w:r>
+        <w:rPr>
+          <w:rFonts w:ascii="Consolas" w:eastAsia="Times New Roman" w:hAnsi="Consolas" w:cs="Times New Roman"/>
+          <w:color w:val="000000" w:themeColor="text1"/>
+          <w:sz w:val="23"/>
+          <w:szCs w:val="23"/>
+        </w:rPr>
+        <w:tab/>
+      </w:r>
+      <w:r>
+        <w:rPr>
+          <w:rFonts w:ascii="Consolas" w:eastAsia="Times New Roman" w:hAnsi="Consolas" w:cs="Times New Roman"/>
+          <w:color w:val="000000" w:themeColor="text1"/>
+          <w:sz w:val="23"/>
+          <w:szCs w:val="23"/>
+        </w:rPr>
+        <w:tab/>
+      </w:r>
+      <w:r>
+        <w:rPr>
+          <w:rFonts w:ascii="Consolas" w:eastAsia="Times New Roman" w:hAnsi="Consolas" w:cs="Times New Roman"/>
+          <w:color w:val="000000" w:themeColor="text1"/>
+          <w:sz w:val="23"/>
+          <w:szCs w:val="23"/>
+        </w:rPr>
+        <w:tab/>
+      </w:r>
+      <w:r>
+        <w:rPr>
+          <w:rFonts w:ascii="Consolas" w:eastAsia="Times New Roman" w:hAnsi="Consolas" w:cs="Times New Roman"/>
+          <w:color w:val="000000" w:themeColor="text1"/>
+          <w:sz w:val="23"/>
+          <w:szCs w:val="23"/>
+        </w:rPr>
+        <w:tab/>
+      </w:r>
+      <w:r>
+        <w:rPr>
+          <w:rFonts w:ascii="Consolas" w:eastAsia="Times New Roman" w:hAnsi="Consolas" w:cs="Times New Roman"/>
+          <w:b/>
+          <w:color w:val="000000" w:themeColor="text1"/>
+          <w:sz w:val="23"/>
+          <w:szCs w:val="23"/>
+          <w:u w:val="single"/>
+        </w:rPr>
+        <w:t>Testing</w:t>
       </w:r>
     </w:p>
     <w:p>
@@ -4421,27 +4598,6 @@
         <w:ind w:left="720"/>
         <w:rPr>
           <w:rFonts w:ascii="Consolas" w:eastAsia="Times New Roman" w:hAnsi="Consolas" w:cs="Times New Roman"/>
-          <w:color w:val="000000" w:themeColor="text1"/>
-          <w:sz w:val="23"/>
-          <w:szCs w:val="23"/>
-        </w:rPr>
-      </w:pPr>
-      <w:r>
-        <w:rPr>
-          <w:rFonts w:ascii="Consolas" w:eastAsia="Times New Roman" w:hAnsi="Consolas" w:cs="Times New Roman"/>
-          <w:color w:val="000000" w:themeColor="text1"/>
-          <w:sz w:val="23"/>
-          <w:szCs w:val="23"/>
-        </w:rPr>
-        <w:t xml:space="preserve"> </w:t>
-      </w:r>
-    </w:p>
-    <w:p>
-      <w:pPr>
-        <w:shd w:val="clear" w:color="auto" w:fill="FFFFFF"/>
-        <w:spacing w:after="0" w:line="240" w:lineRule="auto"/>
-        <w:rPr>
-          <w:rFonts w:ascii="Consolas" w:eastAsia="Times New Roman" w:hAnsi="Consolas" w:cs="Times New Roman"/>
           <w:b/>
           <w:color w:val="000000" w:themeColor="text1"/>
           <w:sz w:val="23"/>
@@ -4449,82 +4605,12 @@
           <w:u w:val="single"/>
         </w:rPr>
       </w:pPr>
-      <w:r>
-        <w:rPr>
-          <w:rFonts w:ascii="Consolas" w:eastAsia="Times New Roman" w:hAnsi="Consolas" w:cs="Times New Roman"/>
-          <w:color w:val="000000" w:themeColor="text1"/>
-          <w:sz w:val="23"/>
-          <w:szCs w:val="23"/>
-        </w:rPr>
-        <w:tab/>
-      </w:r>
-      <w:r>
-        <w:rPr>
-          <w:rFonts w:ascii="Consolas" w:eastAsia="Times New Roman" w:hAnsi="Consolas" w:cs="Times New Roman"/>
-          <w:color w:val="000000" w:themeColor="text1"/>
-          <w:sz w:val="23"/>
-          <w:szCs w:val="23"/>
-        </w:rPr>
-        <w:tab/>
-      </w:r>
-      <w:r>
-        <w:rPr>
-          <w:rFonts w:ascii="Consolas" w:eastAsia="Times New Roman" w:hAnsi="Consolas" w:cs="Times New Roman"/>
-          <w:color w:val="000000" w:themeColor="text1"/>
-          <w:sz w:val="23"/>
-          <w:szCs w:val="23"/>
-        </w:rPr>
-        <w:tab/>
-      </w:r>
-      <w:r>
-        <w:rPr>
-          <w:rFonts w:ascii="Consolas" w:eastAsia="Times New Roman" w:hAnsi="Consolas" w:cs="Times New Roman"/>
-          <w:color w:val="000000" w:themeColor="text1"/>
-          <w:sz w:val="23"/>
-          <w:szCs w:val="23"/>
-        </w:rPr>
-        <w:tab/>
-      </w:r>
-      <w:r>
-        <w:rPr>
-          <w:rFonts w:ascii="Consolas" w:eastAsia="Times New Roman" w:hAnsi="Consolas" w:cs="Times New Roman"/>
-          <w:color w:val="000000" w:themeColor="text1"/>
-          <w:sz w:val="23"/>
-          <w:szCs w:val="23"/>
-        </w:rPr>
-        <w:tab/>
-      </w:r>
-      <w:r>
-        <w:rPr>
-          <w:rFonts w:ascii="Consolas" w:eastAsia="Times New Roman" w:hAnsi="Consolas" w:cs="Times New Roman"/>
-          <w:b/>
-          <w:color w:val="000000" w:themeColor="text1"/>
-          <w:sz w:val="23"/>
-          <w:szCs w:val="23"/>
-          <w:u w:val="single"/>
-        </w:rPr>
-        <w:t>Testing</w:t>
-      </w:r>
-    </w:p>
-    <w:p>
-      <w:pPr>
-        <w:shd w:val="clear" w:color="auto" w:fill="FFFFFF"/>
-        <w:spacing w:after="0" w:line="240" w:lineRule="auto"/>
-        <w:rPr>
-          <w:rFonts w:ascii="Consolas" w:eastAsia="Times New Roman" w:hAnsi="Consolas" w:cs="Times New Roman"/>
-          <w:b/>
-          <w:color w:val="000000" w:themeColor="text1"/>
-          <w:sz w:val="23"/>
-          <w:szCs w:val="23"/>
-          <w:u w:val="single"/>
-        </w:rPr>
-      </w:pPr>
-    </w:p>
-    <w:p>
-      <w:pPr>
-        <w:shd w:val="clear" w:color="auto" w:fill="FFFFFF"/>
-        <w:spacing w:after="0" w:line="240" w:lineRule="auto"/>
-        <w:ind w:left="720"/>
+    </w:p>
+    <w:p>
+      <w:pPr>
+        <w:shd w:val="clear" w:color="auto" w:fill="FFFFFF"/>
+        <w:spacing w:after="0" w:line="240" w:lineRule="auto"/>
+        <w:ind w:left="1440"/>
         <w:rPr>
           <w:rFonts w:ascii="Consolas" w:eastAsia="Times New Roman" w:hAnsi="Consolas" w:cs="Times New Roman"/>
           <w:color w:val="000000" w:themeColor="text1"/>
@@ -4600,21 +4686,21 @@
         </w:numPr>
         <w:shd w:val="clear" w:color="auto" w:fill="FFFFFF"/>
         <w:spacing w:after="0" w:line="240" w:lineRule="auto"/>
-        <w:rPr>
-          <w:rFonts w:ascii="Consolas" w:eastAsia="Times New Roman" w:hAnsi="Consolas" w:cs="Times New Roman"/>
-          <w:color w:val="000000" w:themeColor="text1"/>
-          <w:sz w:val="23"/>
-          <w:szCs w:val="23"/>
-        </w:rPr>
-      </w:pPr>
-      <w:r>
-        <w:rPr>
-          <w:rFonts w:ascii="Consolas" w:eastAsia="Times New Roman" w:hAnsi="Consolas" w:cs="Times New Roman"/>
-          <w:color w:val="000000" w:themeColor="text1"/>
-          <w:sz w:val="23"/>
-          <w:szCs w:val="23"/>
-        </w:rPr>
-        <w:lastRenderedPageBreak/>
+        <w:ind w:left="2160"/>
+        <w:rPr>
+          <w:rFonts w:ascii="Consolas" w:eastAsia="Times New Roman" w:hAnsi="Consolas" w:cs="Times New Roman"/>
+          <w:color w:val="000000" w:themeColor="text1"/>
+          <w:sz w:val="23"/>
+          <w:szCs w:val="23"/>
+        </w:rPr>
+      </w:pPr>
+      <w:r>
+        <w:rPr>
+          <w:rFonts w:ascii="Consolas" w:eastAsia="Times New Roman" w:hAnsi="Consolas" w:cs="Times New Roman"/>
+          <w:color w:val="000000" w:themeColor="text1"/>
+          <w:sz w:val="23"/>
+          <w:szCs w:val="23"/>
+        </w:rPr>
         <w:t xml:space="preserve">To execute a unit test we need to enter the </w:t>
       </w:r>
       <w:proofErr w:type="spellStart"/>
@@ -4678,6 +4764,7 @@
         </w:numPr>
         <w:shd w:val="clear" w:color="auto" w:fill="FFFFFF"/>
         <w:spacing w:after="0" w:line="240" w:lineRule="auto"/>
+        <w:ind w:left="2160"/>
         <w:rPr>
           <w:rFonts w:ascii="Consolas" w:eastAsia="Times New Roman" w:hAnsi="Consolas" w:cs="Times New Roman"/>
           <w:color w:val="000000" w:themeColor="text1"/>
@@ -4724,6 +4811,7 @@
         </w:numPr>
         <w:shd w:val="clear" w:color="auto" w:fill="FFFFFF"/>
         <w:spacing w:after="0" w:line="240" w:lineRule="auto"/>
+        <w:ind w:left="2160"/>
         <w:rPr>
           <w:rFonts w:ascii="Consolas" w:eastAsia="Times New Roman" w:hAnsi="Consolas" w:cs="Times New Roman"/>
           <w:color w:val="000000" w:themeColor="text1"/>
@@ -4756,16 +4844,1930 @@
       <w:pPr>
         <w:shd w:val="clear" w:color="auto" w:fill="FFFFFF"/>
         <w:spacing w:after="0" w:line="240" w:lineRule="auto"/>
-        <w:ind w:left="1080"/>
-        <w:rPr>
-          <w:rFonts w:ascii="Consolas" w:eastAsia="Times New Roman" w:hAnsi="Consolas" w:cs="Times New Roman"/>
-          <w:color w:val="000000" w:themeColor="text1"/>
-          <w:sz w:val="23"/>
-          <w:szCs w:val="23"/>
+        <w:ind w:left="2880"/>
+        <w:rPr>
+          <w:rFonts w:ascii="Consolas" w:eastAsia="Times New Roman" w:hAnsi="Consolas" w:cs="Times New Roman"/>
+          <w:b/>
+          <w:color w:val="000000" w:themeColor="text1"/>
+          <w:sz w:val="23"/>
+          <w:szCs w:val="23"/>
+          <w:u w:val="single"/>
+        </w:rPr>
+      </w:pPr>
+      <w:r>
+        <w:rPr>
+          <w:rFonts w:ascii="Consolas" w:eastAsia="Times New Roman" w:hAnsi="Consolas" w:cs="Times New Roman"/>
+          <w:color w:val="000000" w:themeColor="text1"/>
+          <w:sz w:val="23"/>
+          <w:szCs w:val="23"/>
+        </w:rPr>
+        <w:t xml:space="preserve"> </w:t>
+      </w:r>
+      <w:r>
+        <w:rPr>
+          <w:rFonts w:ascii="Consolas" w:eastAsia="Times New Roman" w:hAnsi="Consolas" w:cs="Times New Roman"/>
+          <w:color w:val="000000" w:themeColor="text1"/>
+          <w:sz w:val="23"/>
+          <w:szCs w:val="23"/>
+        </w:rPr>
+        <w:br/>
+      </w:r>
+      <w:r>
+        <w:rPr>
+          <w:rFonts w:ascii="Consolas" w:eastAsia="Times New Roman" w:hAnsi="Consolas" w:cs="Times New Roman"/>
+          <w:b/>
+          <w:color w:val="000000" w:themeColor="text1"/>
+          <w:sz w:val="23"/>
+          <w:szCs w:val="23"/>
+          <w:u w:val="single"/>
+        </w:rPr>
+        <w:t xml:space="preserve">Image </w:t>
+      </w:r>
+      <w:r>
+        <w:rPr>
+          <w:rFonts w:ascii="Consolas" w:eastAsia="Times New Roman" w:hAnsi="Consolas" w:cs="Times New Roman"/>
+          <w:b/>
+          <w:color w:val="000000" w:themeColor="text1"/>
+          <w:sz w:val="23"/>
+          <w:szCs w:val="23"/>
+          <w:u w:val="single"/>
+        </w:rPr>
+        <w:t>processing</w:t>
+      </w:r>
+    </w:p>
+    <w:p>
+      <w:pPr>
+        <w:shd w:val="clear" w:color="auto" w:fill="FFFFFF"/>
+        <w:spacing w:after="0" w:line="240" w:lineRule="auto"/>
+        <w:ind w:left="720"/>
+        <w:rPr>
+          <w:rFonts w:ascii="Consolas" w:eastAsia="Times New Roman" w:hAnsi="Consolas" w:cs="Times New Roman"/>
+          <w:color w:val="000000" w:themeColor="text1"/>
+          <w:sz w:val="23"/>
+          <w:szCs w:val="23"/>
+        </w:rPr>
+      </w:pPr>
+      <w:proofErr w:type="gramStart"/>
+      <w:r>
+        <w:rPr>
+          <w:rFonts w:ascii="Consolas" w:eastAsia="Times New Roman" w:hAnsi="Consolas" w:cs="Times New Roman"/>
+          <w:color w:val="000000" w:themeColor="text1"/>
+          <w:sz w:val="23"/>
+          <w:szCs w:val="23"/>
+        </w:rPr>
+        <w:t>Pillow</w:t>
+      </w:r>
+      <w:r>
+        <w:rPr>
+          <w:rFonts w:ascii="Consolas" w:eastAsia="Times New Roman" w:hAnsi="Consolas" w:cs="Times New Roman"/>
+          <w:color w:val="000000" w:themeColor="text1"/>
+          <w:sz w:val="23"/>
+          <w:szCs w:val="23"/>
+        </w:rPr>
+        <w:t>(</w:t>
+      </w:r>
+      <w:proofErr w:type="gramEnd"/>
+      <w:r>
+        <w:rPr>
+          <w:rFonts w:ascii="Consolas" w:eastAsia="Times New Roman" w:hAnsi="Consolas" w:cs="Times New Roman"/>
+          <w:color w:val="000000" w:themeColor="text1"/>
+          <w:sz w:val="23"/>
+          <w:szCs w:val="23"/>
+        </w:rPr>
+        <w:t xml:space="preserve">python </w:t>
+      </w:r>
+      <w:r>
+        <w:rPr>
+          <w:rFonts w:ascii="Consolas" w:eastAsia="Times New Roman" w:hAnsi="Consolas" w:cs="Times New Roman"/>
+          <w:color w:val="000000" w:themeColor="text1"/>
+          <w:sz w:val="23"/>
+          <w:szCs w:val="23"/>
+        </w:rPr>
+        <w:t>image library)</w:t>
+      </w:r>
+      <w:r>
+        <w:rPr>
+          <w:rFonts w:ascii="Consolas" w:eastAsia="Times New Roman" w:hAnsi="Consolas" w:cs="Times New Roman"/>
+          <w:color w:val="000000" w:themeColor="text1"/>
+          <w:sz w:val="23"/>
+          <w:szCs w:val="23"/>
+        </w:rPr>
+        <w:t xml:space="preserve"> is the library used for image processing.</w:t>
+      </w:r>
+    </w:p>
+    <w:p>
+      <w:pPr>
+        <w:shd w:val="clear" w:color="auto" w:fill="FFFFFF"/>
+        <w:spacing w:after="0" w:line="240" w:lineRule="auto"/>
+        <w:rPr>
+          <w:rFonts w:ascii="Consolas" w:eastAsia="Times New Roman" w:hAnsi="Consolas" w:cs="Times New Roman"/>
+          <w:color w:val="000000" w:themeColor="text1"/>
+          <w:sz w:val="23"/>
+          <w:szCs w:val="23"/>
+        </w:rPr>
+      </w:pPr>
+      <w:r>
+        <w:rPr>
+          <w:rFonts w:ascii="Consolas" w:eastAsia="Times New Roman" w:hAnsi="Consolas" w:cs="Times New Roman"/>
+          <w:color w:val="000000" w:themeColor="text1"/>
+          <w:sz w:val="23"/>
+          <w:szCs w:val="23"/>
+        </w:rPr>
+        <w:tab/>
+      </w:r>
+      <w:r>
+        <w:rPr>
+          <w:rFonts w:ascii="Consolas" w:eastAsia="Times New Roman" w:hAnsi="Consolas" w:cs="Times New Roman"/>
+          <w:color w:val="000000" w:themeColor="text1"/>
+          <w:sz w:val="23"/>
+          <w:szCs w:val="23"/>
+        </w:rPr>
+        <w:tab/>
+      </w:r>
+      <w:r>
+        <w:rPr>
+          <w:rFonts w:ascii="Consolas" w:eastAsia="Times New Roman" w:hAnsi="Consolas" w:cs="Times New Roman"/>
+          <w:b/>
+          <w:color w:val="000000" w:themeColor="text1"/>
+          <w:sz w:val="23"/>
+          <w:szCs w:val="23"/>
+        </w:rPr>
+        <w:t>Example</w:t>
+      </w:r>
+      <w:r>
+        <w:rPr>
+          <w:rFonts w:ascii="Consolas" w:eastAsia="Times New Roman" w:hAnsi="Consolas" w:cs="Times New Roman"/>
+          <w:color w:val="000000" w:themeColor="text1"/>
+          <w:sz w:val="23"/>
+          <w:szCs w:val="23"/>
+        </w:rPr>
+        <w:t>:</w:t>
+      </w:r>
+    </w:p>
+    <w:p>
+      <w:pPr>
+        <w:autoSpaceDE w:val="0"/>
+        <w:autoSpaceDN w:val="0"/>
+        <w:adjustRightInd w:val="0"/>
+        <w:spacing w:after="0" w:line="240" w:lineRule="auto"/>
+        <w:rPr>
+          <w:rFonts w:ascii="Consolas" w:hAnsi="Consolas" w:cs="Consolas"/>
+          <w:color w:val="000000"/>
+          <w:sz w:val="19"/>
+          <w:szCs w:val="19"/>
+        </w:rPr>
+      </w:pPr>
+      <w:r>
+        <w:rPr>
+          <w:rFonts w:ascii="Consolas" w:eastAsia="Times New Roman" w:hAnsi="Consolas" w:cs="Times New Roman"/>
+          <w:color w:val="000000" w:themeColor="text1"/>
+          <w:sz w:val="23"/>
+          <w:szCs w:val="23"/>
+        </w:rPr>
+        <w:tab/>
+      </w:r>
+      <w:r>
+        <w:rPr>
+          <w:rFonts w:ascii="Consolas" w:eastAsia="Times New Roman" w:hAnsi="Consolas" w:cs="Times New Roman"/>
+          <w:color w:val="000000" w:themeColor="text1"/>
+          <w:sz w:val="23"/>
+          <w:szCs w:val="23"/>
+        </w:rPr>
+        <w:tab/>
+      </w:r>
+      <w:r>
+        <w:rPr>
+          <w:rFonts w:ascii="Consolas" w:eastAsia="Times New Roman" w:hAnsi="Consolas" w:cs="Times New Roman"/>
+          <w:color w:val="000000" w:themeColor="text1"/>
+          <w:sz w:val="23"/>
+          <w:szCs w:val="23"/>
+        </w:rPr>
+        <w:tab/>
+      </w:r>
+      <w:proofErr w:type="gramStart"/>
+      <w:r>
+        <w:rPr>
+          <w:rFonts w:ascii="Consolas" w:hAnsi="Consolas" w:cs="Consolas"/>
+          <w:color w:val="0000FF"/>
+          <w:sz w:val="19"/>
+          <w:szCs w:val="19"/>
+        </w:rPr>
+        <w:t>from</w:t>
+      </w:r>
+      <w:proofErr w:type="gramEnd"/>
+      <w:r>
+        <w:rPr>
+          <w:rFonts w:ascii="Consolas" w:hAnsi="Consolas" w:cs="Consolas"/>
+          <w:color w:val="000000"/>
+          <w:sz w:val="19"/>
+          <w:szCs w:val="19"/>
+        </w:rPr>
+        <w:t xml:space="preserve"> </w:t>
+      </w:r>
+      <w:r>
+        <w:rPr>
+          <w:rFonts w:ascii="Consolas" w:hAnsi="Consolas" w:cs="Consolas"/>
+          <w:color w:val="6F008A"/>
+          <w:sz w:val="19"/>
+          <w:szCs w:val="19"/>
+        </w:rPr>
+        <w:t>PIL</w:t>
+      </w:r>
+      <w:r>
+        <w:rPr>
+          <w:rFonts w:ascii="Consolas" w:hAnsi="Consolas" w:cs="Consolas"/>
+          <w:color w:val="000000"/>
+          <w:sz w:val="19"/>
+          <w:szCs w:val="19"/>
+        </w:rPr>
+        <w:t xml:space="preserve"> </w:t>
+      </w:r>
+      <w:r>
+        <w:rPr>
+          <w:rFonts w:ascii="Consolas" w:hAnsi="Consolas" w:cs="Consolas"/>
+          <w:color w:val="0000FF"/>
+          <w:sz w:val="19"/>
+          <w:szCs w:val="19"/>
+        </w:rPr>
+        <w:t>import</w:t>
+      </w:r>
+      <w:r>
+        <w:rPr>
+          <w:rFonts w:ascii="Consolas" w:hAnsi="Consolas" w:cs="Consolas"/>
+          <w:color w:val="000000"/>
+          <w:sz w:val="19"/>
+          <w:szCs w:val="19"/>
+        </w:rPr>
+        <w:t xml:space="preserve"> </w:t>
+      </w:r>
+      <w:proofErr w:type="spellStart"/>
+      <w:r>
+        <w:rPr>
+          <w:rFonts w:ascii="Consolas" w:hAnsi="Consolas" w:cs="Consolas"/>
+          <w:color w:val="6F008A"/>
+          <w:sz w:val="19"/>
+          <w:szCs w:val="19"/>
+        </w:rPr>
+        <w:t>Image</w:t>
+      </w:r>
+      <w:r>
+        <w:rPr>
+          <w:rFonts w:ascii="Consolas" w:hAnsi="Consolas" w:cs="Consolas"/>
+          <w:color w:val="000000"/>
+          <w:sz w:val="19"/>
+          <w:szCs w:val="19"/>
+        </w:rPr>
+        <w:t>,</w:t>
+      </w:r>
+      <w:r>
+        <w:rPr>
+          <w:rFonts w:ascii="Consolas" w:hAnsi="Consolas" w:cs="Consolas"/>
+          <w:color w:val="6F008A"/>
+          <w:sz w:val="19"/>
+          <w:szCs w:val="19"/>
+        </w:rPr>
+        <w:t>ImageFilter</w:t>
+      </w:r>
+      <w:proofErr w:type="spellEnd"/>
+    </w:p>
+    <w:p>
+      <w:pPr>
+        <w:autoSpaceDE w:val="0"/>
+        <w:autoSpaceDN w:val="0"/>
+        <w:adjustRightInd w:val="0"/>
+        <w:spacing w:after="0" w:line="240" w:lineRule="auto"/>
+        <w:ind w:left="1440"/>
+        <w:rPr>
+          <w:rFonts w:ascii="Consolas" w:hAnsi="Consolas" w:cs="Consolas"/>
+          <w:color w:val="000000"/>
+          <w:sz w:val="19"/>
+          <w:szCs w:val="19"/>
+        </w:rPr>
+      </w:pPr>
+      <w:proofErr w:type="gramStart"/>
+      <w:r>
+        <w:rPr>
+          <w:rFonts w:ascii="Consolas" w:hAnsi="Consolas" w:cs="Consolas"/>
+          <w:color w:val="2B91AF"/>
+          <w:sz w:val="19"/>
+          <w:szCs w:val="19"/>
+        </w:rPr>
+        <w:t>image</w:t>
+      </w:r>
+      <w:proofErr w:type="gramEnd"/>
+      <w:r>
+        <w:rPr>
+          <w:rFonts w:ascii="Consolas" w:hAnsi="Consolas" w:cs="Consolas"/>
+          <w:color w:val="000000"/>
+          <w:sz w:val="19"/>
+          <w:szCs w:val="19"/>
+        </w:rPr>
+        <w:t xml:space="preserve">= </w:t>
+      </w:r>
+      <w:proofErr w:type="spellStart"/>
+      <w:r>
+        <w:rPr>
+          <w:rFonts w:ascii="Consolas" w:hAnsi="Consolas" w:cs="Consolas"/>
+          <w:color w:val="6F008A"/>
+          <w:sz w:val="19"/>
+          <w:szCs w:val="19"/>
+        </w:rPr>
+        <w:t>Image</w:t>
+      </w:r>
+      <w:r>
+        <w:rPr>
+          <w:rFonts w:ascii="Consolas" w:hAnsi="Consolas" w:cs="Consolas"/>
+          <w:color w:val="000000"/>
+          <w:sz w:val="19"/>
+          <w:szCs w:val="19"/>
+        </w:rPr>
+        <w:t>.open</w:t>
+      </w:r>
+      <w:proofErr w:type="spellEnd"/>
+      <w:r>
+        <w:rPr>
+          <w:rFonts w:ascii="Consolas" w:hAnsi="Consolas" w:cs="Consolas"/>
+          <w:color w:val="000000"/>
+          <w:sz w:val="19"/>
+          <w:szCs w:val="19"/>
+        </w:rPr>
+        <w:t>(</w:t>
+      </w:r>
+      <w:r>
+        <w:rPr>
+          <w:rFonts w:ascii="Consolas" w:hAnsi="Consolas" w:cs="Consolas"/>
+          <w:color w:val="A31515"/>
+          <w:sz w:val="19"/>
+          <w:szCs w:val="19"/>
+        </w:rPr>
+        <w:t>"testimage.jpg"</w:t>
+      </w:r>
+      <w:r>
+        <w:rPr>
+          <w:rFonts w:ascii="Consolas" w:hAnsi="Consolas" w:cs="Consolas"/>
+          <w:color w:val="000000"/>
+          <w:sz w:val="19"/>
+          <w:szCs w:val="19"/>
+        </w:rPr>
+        <w:t>)</w:t>
+      </w:r>
+    </w:p>
+    <w:p>
+      <w:pPr>
+        <w:autoSpaceDE w:val="0"/>
+        <w:autoSpaceDN w:val="0"/>
+        <w:adjustRightInd w:val="0"/>
+        <w:spacing w:after="0" w:line="240" w:lineRule="auto"/>
+        <w:ind w:left="1440"/>
+        <w:rPr>
+          <w:rFonts w:ascii="Consolas" w:hAnsi="Consolas" w:cs="Consolas"/>
+          <w:color w:val="000000"/>
+          <w:sz w:val="19"/>
+          <w:szCs w:val="19"/>
+        </w:rPr>
+      </w:pPr>
+      <w:proofErr w:type="spellStart"/>
+      <w:r>
+        <w:rPr>
+          <w:rFonts w:ascii="Consolas" w:hAnsi="Consolas" w:cs="Consolas"/>
+          <w:color w:val="000000"/>
+          <w:sz w:val="19"/>
+          <w:szCs w:val="19"/>
+        </w:rPr>
+        <w:t>new_image</w:t>
+      </w:r>
+      <w:proofErr w:type="spellEnd"/>
+      <w:r>
+        <w:rPr>
+          <w:rFonts w:ascii="Consolas" w:hAnsi="Consolas" w:cs="Consolas"/>
+          <w:color w:val="000000"/>
+          <w:sz w:val="19"/>
+          <w:szCs w:val="19"/>
+        </w:rPr>
+        <w:t xml:space="preserve"> = </w:t>
+      </w:r>
+      <w:proofErr w:type="spellStart"/>
+      <w:proofErr w:type="gramStart"/>
+      <w:r>
+        <w:rPr>
+          <w:rFonts w:ascii="Consolas" w:hAnsi="Consolas" w:cs="Consolas"/>
+          <w:color w:val="2B91AF"/>
+          <w:sz w:val="19"/>
+          <w:szCs w:val="19"/>
+        </w:rPr>
+        <w:t>image</w:t>
+      </w:r>
+      <w:r>
+        <w:rPr>
+          <w:rFonts w:ascii="Consolas" w:hAnsi="Consolas" w:cs="Consolas"/>
+          <w:color w:val="000000"/>
+          <w:sz w:val="19"/>
+          <w:szCs w:val="19"/>
+        </w:rPr>
+        <w:t>.filter</w:t>
+      </w:r>
+      <w:proofErr w:type="spellEnd"/>
+      <w:r>
+        <w:rPr>
+          <w:rFonts w:ascii="Consolas" w:hAnsi="Consolas" w:cs="Consolas"/>
+          <w:color w:val="000000"/>
+          <w:sz w:val="19"/>
+          <w:szCs w:val="19"/>
+        </w:rPr>
+        <w:t>(</w:t>
+      </w:r>
+      <w:proofErr w:type="spellStart"/>
+      <w:proofErr w:type="gramEnd"/>
+      <w:r>
+        <w:rPr>
+          <w:rFonts w:ascii="Consolas" w:hAnsi="Consolas" w:cs="Consolas"/>
+          <w:color w:val="6F008A"/>
+          <w:sz w:val="19"/>
+          <w:szCs w:val="19"/>
+        </w:rPr>
+        <w:t>ImageFilter</w:t>
+      </w:r>
+      <w:r>
+        <w:rPr>
+          <w:rFonts w:ascii="Consolas" w:hAnsi="Consolas" w:cs="Consolas"/>
+          <w:color w:val="000000"/>
+          <w:sz w:val="19"/>
+          <w:szCs w:val="19"/>
+        </w:rPr>
+        <w:t>.</w:t>
+      </w:r>
+      <w:r>
+        <w:rPr>
+          <w:rFonts w:ascii="Consolas" w:hAnsi="Consolas" w:cs="Consolas"/>
+          <w:color w:val="2B91AF"/>
+          <w:sz w:val="19"/>
+          <w:szCs w:val="19"/>
+        </w:rPr>
+        <w:t>BLUR</w:t>
+      </w:r>
+      <w:proofErr w:type="spellEnd"/>
+      <w:r>
+        <w:rPr>
+          <w:rFonts w:ascii="Consolas" w:hAnsi="Consolas" w:cs="Consolas"/>
+          <w:color w:val="000000"/>
+          <w:sz w:val="19"/>
+          <w:szCs w:val="19"/>
+        </w:rPr>
+        <w:t>)</w:t>
+      </w:r>
+    </w:p>
+    <w:p>
+      <w:pPr>
+        <w:shd w:val="clear" w:color="auto" w:fill="FFFFFF"/>
+        <w:spacing w:after="0" w:line="240" w:lineRule="auto"/>
+        <w:ind w:left="1440"/>
+        <w:rPr>
+          <w:rFonts w:ascii="Consolas" w:hAnsi="Consolas" w:cs="Consolas"/>
+          <w:color w:val="000000"/>
+          <w:sz w:val="19"/>
+          <w:szCs w:val="19"/>
+        </w:rPr>
+      </w:pPr>
+      <w:proofErr w:type="spellStart"/>
+      <w:r>
+        <w:rPr>
+          <w:rFonts w:ascii="Consolas" w:hAnsi="Consolas" w:cs="Consolas"/>
+          <w:color w:val="000000"/>
+          <w:sz w:val="19"/>
+          <w:szCs w:val="19"/>
+        </w:rPr>
+        <w:t>new_</w:t>
+      </w:r>
+      <w:proofErr w:type="gramStart"/>
+      <w:r>
+        <w:rPr>
+          <w:rFonts w:ascii="Consolas" w:hAnsi="Consolas" w:cs="Consolas"/>
+          <w:color w:val="000000"/>
+          <w:sz w:val="19"/>
+          <w:szCs w:val="19"/>
+        </w:rPr>
+        <w:t>image.save</w:t>
+      </w:r>
+      <w:proofErr w:type="spellEnd"/>
+      <w:r>
+        <w:rPr>
+          <w:rFonts w:ascii="Consolas" w:hAnsi="Consolas" w:cs="Consolas"/>
+          <w:color w:val="000000"/>
+          <w:sz w:val="19"/>
+          <w:szCs w:val="19"/>
+        </w:rPr>
+        <w:t>(</w:t>
+      </w:r>
+      <w:proofErr w:type="gramEnd"/>
+      <w:r>
+        <w:rPr>
+          <w:rFonts w:ascii="Consolas" w:hAnsi="Consolas" w:cs="Consolas"/>
+          <w:color w:val="A31515"/>
+          <w:sz w:val="19"/>
+          <w:szCs w:val="19"/>
+        </w:rPr>
+        <w:t>"bluring.</w:t>
+      </w:r>
+      <w:proofErr w:type="spellStart"/>
+      <w:r>
+        <w:rPr>
+          <w:rFonts w:ascii="Consolas" w:hAnsi="Consolas" w:cs="Consolas"/>
+          <w:color w:val="A31515"/>
+          <w:sz w:val="19"/>
+          <w:szCs w:val="19"/>
+        </w:rPr>
+        <w:t>png</w:t>
+      </w:r>
+      <w:proofErr w:type="spellEnd"/>
+      <w:r>
+        <w:rPr>
+          <w:rFonts w:ascii="Consolas" w:hAnsi="Consolas" w:cs="Consolas"/>
+          <w:color w:val="A31515"/>
+          <w:sz w:val="19"/>
+          <w:szCs w:val="19"/>
+        </w:rPr>
+        <w:t>"</w:t>
+      </w:r>
+      <w:r>
+        <w:rPr>
+          <w:rFonts w:ascii="Consolas" w:hAnsi="Consolas" w:cs="Consolas"/>
+          <w:color w:val="000000"/>
+          <w:sz w:val="19"/>
+          <w:szCs w:val="19"/>
+        </w:rPr>
+        <w:t>,</w:t>
+      </w:r>
+      <w:r>
+        <w:rPr>
+          <w:rFonts w:ascii="Consolas" w:hAnsi="Consolas" w:cs="Consolas"/>
+          <w:color w:val="A31515"/>
+          <w:sz w:val="19"/>
+          <w:szCs w:val="19"/>
+        </w:rPr>
+        <w:t>'</w:t>
+      </w:r>
+      <w:proofErr w:type="spellStart"/>
+      <w:r>
+        <w:rPr>
+          <w:rFonts w:ascii="Consolas" w:hAnsi="Consolas" w:cs="Consolas"/>
+          <w:color w:val="A31515"/>
+          <w:sz w:val="19"/>
+          <w:szCs w:val="19"/>
+        </w:rPr>
+        <w:t>png</w:t>
+      </w:r>
+      <w:proofErr w:type="spellEnd"/>
+      <w:r>
+        <w:rPr>
+          <w:rFonts w:ascii="Consolas" w:hAnsi="Consolas" w:cs="Consolas"/>
+          <w:color w:val="A31515"/>
+          <w:sz w:val="19"/>
+          <w:szCs w:val="19"/>
+        </w:rPr>
+        <w:t>'</w:t>
+      </w:r>
+      <w:r>
+        <w:rPr>
+          <w:rFonts w:ascii="Consolas" w:hAnsi="Consolas" w:cs="Consolas"/>
+          <w:color w:val="000000"/>
+          <w:sz w:val="19"/>
+          <w:szCs w:val="19"/>
+        </w:rPr>
+        <w:t>)</w:t>
+      </w:r>
+    </w:p>
+    <w:p>
+      <w:pPr>
+        <w:shd w:val="clear" w:color="auto" w:fill="FFFFFF"/>
+        <w:spacing w:after="0" w:line="240" w:lineRule="auto"/>
+        <w:ind w:left="720"/>
+        <w:rPr>
+          <w:rFonts w:ascii="Consolas" w:hAnsi="Consolas" w:cs="Consolas"/>
+          <w:color w:val="000000"/>
+          <w:sz w:val="19"/>
+          <w:szCs w:val="19"/>
+        </w:rPr>
+      </w:pPr>
+      <w:r>
+        <w:rPr>
+          <w:rFonts w:ascii="Consolas" w:hAnsi="Consolas" w:cs="Consolas"/>
+          <w:color w:val="000000"/>
+          <w:sz w:val="19"/>
+          <w:szCs w:val="19"/>
+        </w:rPr>
+        <w:br/>
+      </w:r>
+      <w:r>
+        <w:rPr>
+          <w:rFonts w:ascii="Consolas" w:hAnsi="Consolas" w:cs="Consolas"/>
+          <w:color w:val="000000"/>
+          <w:sz w:val="19"/>
+          <w:szCs w:val="19"/>
+        </w:rPr>
+        <w:t xml:space="preserve">To convert the image to black and white we can use the below: </w:t>
+      </w:r>
+    </w:p>
+    <w:p>
+      <w:pPr>
+        <w:shd w:val="clear" w:color="auto" w:fill="FFFFFF"/>
+        <w:spacing w:after="0" w:line="240" w:lineRule="auto"/>
+        <w:rPr>
+          <w:rFonts w:ascii="Consolas" w:hAnsi="Consolas" w:cs="Consolas"/>
+          <w:color w:val="000000"/>
+          <w:sz w:val="19"/>
+          <w:szCs w:val="19"/>
+        </w:rPr>
+      </w:pPr>
+      <w:r>
+        <w:rPr>
+          <w:rFonts w:ascii="Consolas" w:hAnsi="Consolas" w:cs="Consolas"/>
+          <w:color w:val="000000"/>
+          <w:sz w:val="19"/>
+          <w:szCs w:val="19"/>
+        </w:rPr>
+        <w:tab/>
+      </w:r>
+      <w:r>
+        <w:rPr>
+          <w:rFonts w:ascii="Consolas" w:hAnsi="Consolas" w:cs="Consolas"/>
+          <w:color w:val="000000"/>
+          <w:sz w:val="19"/>
+          <w:szCs w:val="19"/>
+        </w:rPr>
+        <w:tab/>
+      </w:r>
+      <w:r>
+        <w:rPr>
+          <w:rFonts w:ascii="Consolas" w:hAnsi="Consolas" w:cs="Consolas"/>
+          <w:color w:val="000000"/>
+          <w:sz w:val="19"/>
+          <w:szCs w:val="19"/>
+        </w:rPr>
+        <w:tab/>
+      </w:r>
+    </w:p>
+    <w:p>
+      <w:pPr>
+        <w:autoSpaceDE w:val="0"/>
+        <w:autoSpaceDN w:val="0"/>
+        <w:adjustRightInd w:val="0"/>
+        <w:spacing w:after="0" w:line="240" w:lineRule="auto"/>
+        <w:ind w:left="1440"/>
+        <w:rPr>
+          <w:rFonts w:ascii="Consolas" w:hAnsi="Consolas" w:cs="Consolas"/>
+          <w:color w:val="000000"/>
+          <w:sz w:val="19"/>
+          <w:szCs w:val="19"/>
+        </w:rPr>
+      </w:pPr>
+      <w:proofErr w:type="gramStart"/>
+      <w:r>
+        <w:rPr>
+          <w:rFonts w:ascii="Consolas" w:hAnsi="Consolas" w:cs="Consolas"/>
+          <w:color w:val="0000FF"/>
+          <w:sz w:val="19"/>
+          <w:szCs w:val="19"/>
+        </w:rPr>
+        <w:t>from</w:t>
+      </w:r>
+      <w:proofErr w:type="gramEnd"/>
+      <w:r>
+        <w:rPr>
+          <w:rFonts w:ascii="Consolas" w:hAnsi="Consolas" w:cs="Consolas"/>
+          <w:color w:val="000000"/>
+          <w:sz w:val="19"/>
+          <w:szCs w:val="19"/>
+        </w:rPr>
+        <w:t xml:space="preserve"> </w:t>
+      </w:r>
+      <w:r>
+        <w:rPr>
+          <w:rFonts w:ascii="Consolas" w:hAnsi="Consolas" w:cs="Consolas"/>
+          <w:color w:val="6F008A"/>
+          <w:sz w:val="19"/>
+          <w:szCs w:val="19"/>
+        </w:rPr>
+        <w:t>PIL</w:t>
+      </w:r>
+      <w:r>
+        <w:rPr>
+          <w:rFonts w:ascii="Consolas" w:hAnsi="Consolas" w:cs="Consolas"/>
+          <w:color w:val="000000"/>
+          <w:sz w:val="19"/>
+          <w:szCs w:val="19"/>
+        </w:rPr>
+        <w:t xml:space="preserve"> </w:t>
+      </w:r>
+      <w:r>
+        <w:rPr>
+          <w:rFonts w:ascii="Consolas" w:hAnsi="Consolas" w:cs="Consolas"/>
+          <w:color w:val="0000FF"/>
+          <w:sz w:val="19"/>
+          <w:szCs w:val="19"/>
+        </w:rPr>
+        <w:t>import</w:t>
+      </w:r>
+      <w:r>
+        <w:rPr>
+          <w:rFonts w:ascii="Consolas" w:hAnsi="Consolas" w:cs="Consolas"/>
+          <w:color w:val="000000"/>
+          <w:sz w:val="19"/>
+          <w:szCs w:val="19"/>
+        </w:rPr>
+        <w:t xml:space="preserve"> </w:t>
+      </w:r>
+      <w:proofErr w:type="spellStart"/>
+      <w:r>
+        <w:rPr>
+          <w:rFonts w:ascii="Consolas" w:hAnsi="Consolas" w:cs="Consolas"/>
+          <w:color w:val="6F008A"/>
+          <w:sz w:val="19"/>
+          <w:szCs w:val="19"/>
+        </w:rPr>
+        <w:t>Image</w:t>
+      </w:r>
+      <w:r>
+        <w:rPr>
+          <w:rFonts w:ascii="Consolas" w:hAnsi="Consolas" w:cs="Consolas"/>
+          <w:color w:val="000000"/>
+          <w:sz w:val="19"/>
+          <w:szCs w:val="19"/>
+        </w:rPr>
+        <w:t>,</w:t>
+      </w:r>
+      <w:r>
+        <w:rPr>
+          <w:rFonts w:ascii="Consolas" w:hAnsi="Consolas" w:cs="Consolas"/>
+          <w:color w:val="6F008A"/>
+          <w:sz w:val="19"/>
+          <w:szCs w:val="19"/>
+        </w:rPr>
+        <w:t>ImageFilter</w:t>
+      </w:r>
+      <w:proofErr w:type="spellEnd"/>
+    </w:p>
+    <w:p>
+      <w:pPr>
+        <w:autoSpaceDE w:val="0"/>
+        <w:autoSpaceDN w:val="0"/>
+        <w:adjustRightInd w:val="0"/>
+        <w:spacing w:after="0" w:line="240" w:lineRule="auto"/>
+        <w:ind w:left="1440"/>
+        <w:rPr>
+          <w:rFonts w:ascii="Consolas" w:hAnsi="Consolas" w:cs="Consolas"/>
+          <w:color w:val="000000"/>
+          <w:sz w:val="19"/>
+          <w:szCs w:val="19"/>
+        </w:rPr>
+      </w:pPr>
+      <w:proofErr w:type="gramStart"/>
+      <w:r>
+        <w:rPr>
+          <w:rFonts w:ascii="Consolas" w:hAnsi="Consolas" w:cs="Consolas"/>
+          <w:color w:val="2B91AF"/>
+          <w:sz w:val="19"/>
+          <w:szCs w:val="19"/>
+        </w:rPr>
+        <w:t>image</w:t>
+      </w:r>
+      <w:proofErr w:type="gramEnd"/>
+      <w:r>
+        <w:rPr>
+          <w:rFonts w:ascii="Consolas" w:hAnsi="Consolas" w:cs="Consolas"/>
+          <w:color w:val="000000"/>
+          <w:sz w:val="19"/>
+          <w:szCs w:val="19"/>
+        </w:rPr>
+        <w:t xml:space="preserve">= </w:t>
+      </w:r>
+      <w:proofErr w:type="spellStart"/>
+      <w:r>
+        <w:rPr>
+          <w:rFonts w:ascii="Consolas" w:hAnsi="Consolas" w:cs="Consolas"/>
+          <w:color w:val="6F008A"/>
+          <w:sz w:val="19"/>
+          <w:szCs w:val="19"/>
+        </w:rPr>
+        <w:t>Image</w:t>
+      </w:r>
+      <w:r>
+        <w:rPr>
+          <w:rFonts w:ascii="Consolas" w:hAnsi="Consolas" w:cs="Consolas"/>
+          <w:color w:val="000000"/>
+          <w:sz w:val="19"/>
+          <w:szCs w:val="19"/>
+        </w:rPr>
+        <w:t>.open</w:t>
+      </w:r>
+      <w:proofErr w:type="spellEnd"/>
+      <w:r>
+        <w:rPr>
+          <w:rFonts w:ascii="Consolas" w:hAnsi="Consolas" w:cs="Consolas"/>
+          <w:color w:val="000000"/>
+          <w:sz w:val="19"/>
+          <w:szCs w:val="19"/>
+        </w:rPr>
+        <w:t>(</w:t>
+      </w:r>
+      <w:r>
+        <w:rPr>
+          <w:rFonts w:ascii="Consolas" w:hAnsi="Consolas" w:cs="Consolas"/>
+          <w:color w:val="A31515"/>
+          <w:sz w:val="19"/>
+          <w:szCs w:val="19"/>
+        </w:rPr>
+        <w:t>"testimage.jpg"</w:t>
+      </w:r>
+      <w:r>
+        <w:rPr>
+          <w:rFonts w:ascii="Consolas" w:hAnsi="Consolas" w:cs="Consolas"/>
+          <w:color w:val="000000"/>
+          <w:sz w:val="19"/>
+          <w:szCs w:val="19"/>
+        </w:rPr>
+        <w:t>)</w:t>
+      </w:r>
+    </w:p>
+    <w:p>
+      <w:pPr>
+        <w:autoSpaceDE w:val="0"/>
+        <w:autoSpaceDN w:val="0"/>
+        <w:adjustRightInd w:val="0"/>
+        <w:spacing w:after="0" w:line="240" w:lineRule="auto"/>
+        <w:ind w:left="1440"/>
+        <w:rPr>
+          <w:rFonts w:ascii="Consolas" w:hAnsi="Consolas" w:cs="Consolas"/>
+          <w:color w:val="000000"/>
+          <w:sz w:val="19"/>
+          <w:szCs w:val="19"/>
+        </w:rPr>
+      </w:pPr>
+      <w:proofErr w:type="spellStart"/>
+      <w:r>
+        <w:rPr>
+          <w:rFonts w:ascii="Consolas" w:hAnsi="Consolas" w:cs="Consolas"/>
+          <w:color w:val="000000"/>
+          <w:sz w:val="19"/>
+          <w:szCs w:val="19"/>
+        </w:rPr>
+        <w:t>new_image</w:t>
+      </w:r>
+      <w:proofErr w:type="spellEnd"/>
+      <w:r>
+        <w:rPr>
+          <w:rFonts w:ascii="Consolas" w:hAnsi="Consolas" w:cs="Consolas"/>
+          <w:color w:val="000000"/>
+          <w:sz w:val="19"/>
+          <w:szCs w:val="19"/>
+        </w:rPr>
+        <w:t xml:space="preserve"> = </w:t>
+      </w:r>
+      <w:proofErr w:type="spellStart"/>
+      <w:proofErr w:type="gramStart"/>
+      <w:r>
+        <w:rPr>
+          <w:rFonts w:ascii="Consolas" w:hAnsi="Consolas" w:cs="Consolas"/>
+          <w:color w:val="2B91AF"/>
+          <w:sz w:val="19"/>
+          <w:szCs w:val="19"/>
+        </w:rPr>
+        <w:t>image</w:t>
+      </w:r>
+      <w:r>
+        <w:rPr>
+          <w:rFonts w:ascii="Consolas" w:hAnsi="Consolas" w:cs="Consolas"/>
+          <w:color w:val="000000"/>
+          <w:sz w:val="19"/>
+          <w:szCs w:val="19"/>
+        </w:rPr>
+        <w:t>.convert</w:t>
+      </w:r>
+      <w:proofErr w:type="spellEnd"/>
+      <w:r>
+        <w:rPr>
+          <w:rFonts w:ascii="Consolas" w:hAnsi="Consolas" w:cs="Consolas"/>
+          <w:color w:val="000000"/>
+          <w:sz w:val="19"/>
+          <w:szCs w:val="19"/>
+        </w:rPr>
+        <w:t>(</w:t>
+      </w:r>
+      <w:proofErr w:type="gramEnd"/>
+      <w:r>
+        <w:rPr>
+          <w:rFonts w:ascii="Consolas" w:hAnsi="Consolas" w:cs="Consolas"/>
+          <w:color w:val="A31515"/>
+          <w:sz w:val="19"/>
+          <w:szCs w:val="19"/>
+        </w:rPr>
+        <w:t>'L'</w:t>
+      </w:r>
+      <w:r>
+        <w:rPr>
+          <w:rFonts w:ascii="Consolas" w:hAnsi="Consolas" w:cs="Consolas"/>
+          <w:color w:val="000000"/>
+          <w:sz w:val="19"/>
+          <w:szCs w:val="19"/>
+        </w:rPr>
+        <w:t>)</w:t>
+      </w:r>
+    </w:p>
+    <w:p>
+      <w:pPr>
+        <w:shd w:val="clear" w:color="auto" w:fill="FFFFFF"/>
+        <w:spacing w:after="0" w:line="240" w:lineRule="auto"/>
+        <w:ind w:left="1440"/>
+        <w:rPr>
+          <w:rFonts w:ascii="Consolas" w:hAnsi="Consolas" w:cs="Consolas"/>
+          <w:color w:val="000000"/>
+          <w:sz w:val="19"/>
+          <w:szCs w:val="19"/>
+        </w:rPr>
+      </w:pPr>
+      <w:proofErr w:type="spellStart"/>
+      <w:r>
+        <w:rPr>
+          <w:rFonts w:ascii="Consolas" w:hAnsi="Consolas" w:cs="Consolas"/>
+          <w:color w:val="000000"/>
+          <w:sz w:val="19"/>
+          <w:szCs w:val="19"/>
+        </w:rPr>
+        <w:t>new_</w:t>
+      </w:r>
+      <w:proofErr w:type="gramStart"/>
+      <w:r>
+        <w:rPr>
+          <w:rFonts w:ascii="Consolas" w:hAnsi="Consolas" w:cs="Consolas"/>
+          <w:color w:val="000000"/>
+          <w:sz w:val="19"/>
+          <w:szCs w:val="19"/>
+        </w:rPr>
+        <w:t>image.save</w:t>
+      </w:r>
+      <w:proofErr w:type="spellEnd"/>
+      <w:r>
+        <w:rPr>
+          <w:rFonts w:ascii="Consolas" w:hAnsi="Consolas" w:cs="Consolas"/>
+          <w:color w:val="000000"/>
+          <w:sz w:val="19"/>
+          <w:szCs w:val="19"/>
+        </w:rPr>
+        <w:t>(</w:t>
+      </w:r>
+      <w:proofErr w:type="gramEnd"/>
+      <w:r>
+        <w:rPr>
+          <w:rFonts w:ascii="Consolas" w:hAnsi="Consolas" w:cs="Consolas"/>
+          <w:color w:val="A31515"/>
+          <w:sz w:val="19"/>
+          <w:szCs w:val="19"/>
+        </w:rPr>
+        <w:t>"blackndwhite.</w:t>
+      </w:r>
+      <w:proofErr w:type="spellStart"/>
+      <w:r>
+        <w:rPr>
+          <w:rFonts w:ascii="Consolas" w:hAnsi="Consolas" w:cs="Consolas"/>
+          <w:color w:val="A31515"/>
+          <w:sz w:val="19"/>
+          <w:szCs w:val="19"/>
+        </w:rPr>
+        <w:t>png</w:t>
+      </w:r>
+      <w:proofErr w:type="spellEnd"/>
+      <w:r>
+        <w:rPr>
+          <w:rFonts w:ascii="Consolas" w:hAnsi="Consolas" w:cs="Consolas"/>
+          <w:color w:val="A31515"/>
+          <w:sz w:val="19"/>
+          <w:szCs w:val="19"/>
+        </w:rPr>
+        <w:t>"</w:t>
+      </w:r>
+      <w:r>
+        <w:rPr>
+          <w:rFonts w:ascii="Consolas" w:hAnsi="Consolas" w:cs="Consolas"/>
+          <w:color w:val="000000"/>
+          <w:sz w:val="19"/>
+          <w:szCs w:val="19"/>
+        </w:rPr>
+        <w:t>,</w:t>
+      </w:r>
+      <w:r>
+        <w:rPr>
+          <w:rFonts w:ascii="Consolas" w:hAnsi="Consolas" w:cs="Consolas"/>
+          <w:color w:val="A31515"/>
+          <w:sz w:val="19"/>
+          <w:szCs w:val="19"/>
+        </w:rPr>
+        <w:t>'</w:t>
+      </w:r>
+      <w:proofErr w:type="spellStart"/>
+      <w:r>
+        <w:rPr>
+          <w:rFonts w:ascii="Consolas" w:hAnsi="Consolas" w:cs="Consolas"/>
+          <w:color w:val="A31515"/>
+          <w:sz w:val="19"/>
+          <w:szCs w:val="19"/>
+        </w:rPr>
+        <w:t>png</w:t>
+      </w:r>
+      <w:proofErr w:type="spellEnd"/>
+      <w:r>
+        <w:rPr>
+          <w:rFonts w:ascii="Consolas" w:hAnsi="Consolas" w:cs="Consolas"/>
+          <w:color w:val="A31515"/>
+          <w:sz w:val="19"/>
+          <w:szCs w:val="19"/>
+        </w:rPr>
+        <w:t>'</w:t>
+      </w:r>
+      <w:r>
+        <w:rPr>
+          <w:rFonts w:ascii="Consolas" w:hAnsi="Consolas" w:cs="Consolas"/>
+          <w:color w:val="000000"/>
+          <w:sz w:val="19"/>
+          <w:szCs w:val="19"/>
+        </w:rPr>
+        <w:t>)</w:t>
+      </w:r>
+      <w:r>
+        <w:rPr>
+          <w:rFonts w:ascii="Consolas" w:hAnsi="Consolas" w:cs="Consolas"/>
+          <w:color w:val="000000"/>
+          <w:sz w:val="19"/>
+          <w:szCs w:val="19"/>
+        </w:rPr>
+        <w:tab/>
+      </w:r>
+    </w:p>
+    <w:p>
+      <w:pPr>
+        <w:shd w:val="clear" w:color="auto" w:fill="FFFFFF"/>
+        <w:spacing w:after="0" w:line="240" w:lineRule="auto"/>
+        <w:rPr>
+          <w:rFonts w:ascii="Consolas" w:hAnsi="Consolas" w:cs="Consolas"/>
+          <w:color w:val="000000"/>
+          <w:sz w:val="19"/>
+          <w:szCs w:val="19"/>
+        </w:rPr>
+      </w:pPr>
+    </w:p>
+    <w:p>
+      <w:pPr>
+        <w:shd w:val="clear" w:color="auto" w:fill="FFFFFF"/>
+        <w:spacing w:after="0" w:line="240" w:lineRule="auto"/>
+        <w:ind w:left="720"/>
+        <w:rPr>
+          <w:rFonts w:ascii="Consolas" w:hAnsi="Consolas" w:cs="Consolas"/>
+          <w:color w:val="000000"/>
+          <w:sz w:val="19"/>
+          <w:szCs w:val="19"/>
+        </w:rPr>
+      </w:pPr>
+      <w:r>
+        <w:rPr>
+          <w:rFonts w:ascii="Consolas" w:hAnsi="Consolas" w:cs="Consolas"/>
+          <w:color w:val="000000"/>
+          <w:sz w:val="19"/>
+          <w:szCs w:val="19"/>
+        </w:rPr>
+        <w:t xml:space="preserve">To use images for profiles or to use the images in short we can use the inbuilt function of thumbnail </w:t>
+      </w:r>
+    </w:p>
+    <w:p>
+      <w:pPr>
+        <w:shd w:val="clear" w:color="auto" w:fill="FFFFFF"/>
+        <w:spacing w:after="0" w:line="240" w:lineRule="auto"/>
+        <w:ind w:left="720"/>
+        <w:rPr>
+          <w:rFonts w:ascii="Consolas" w:hAnsi="Consolas" w:cs="Consolas"/>
+          <w:color w:val="000000"/>
+          <w:sz w:val="19"/>
+          <w:szCs w:val="19"/>
+        </w:rPr>
+      </w:pPr>
+      <w:r>
+        <w:rPr>
+          <w:rFonts w:ascii="Consolas" w:hAnsi="Consolas" w:cs="Consolas"/>
+          <w:color w:val="000000"/>
+          <w:sz w:val="19"/>
+          <w:szCs w:val="19"/>
+        </w:rPr>
+        <w:t>Usage:</w:t>
+      </w:r>
+    </w:p>
+    <w:p>
+      <w:pPr>
+        <w:shd w:val="clear" w:color="auto" w:fill="FFFFFF"/>
+        <w:spacing w:after="0" w:line="240" w:lineRule="auto"/>
+        <w:ind w:left="720"/>
+        <w:rPr>
+          <w:rFonts w:ascii="Consolas" w:hAnsi="Consolas" w:cs="Consolas"/>
+          <w:color w:val="000000"/>
+          <w:sz w:val="19"/>
+          <w:szCs w:val="19"/>
+        </w:rPr>
+      </w:pPr>
+      <w:r>
+        <w:rPr>
+          <w:rFonts w:ascii="Consolas" w:hAnsi="Consolas" w:cs="Consolas"/>
+          <w:color w:val="000000"/>
+          <w:sz w:val="19"/>
+          <w:szCs w:val="19"/>
+        </w:rPr>
+        <w:tab/>
+      </w:r>
+      <w:proofErr w:type="spellStart"/>
+      <w:r>
+        <w:rPr>
+          <w:rFonts w:ascii="Consolas" w:hAnsi="Consolas" w:cs="Consolas"/>
+          <w:color w:val="000000"/>
+          <w:sz w:val="19"/>
+          <w:szCs w:val="19"/>
+        </w:rPr>
+        <w:t>New_image</w:t>
+      </w:r>
+      <w:proofErr w:type="spellEnd"/>
+      <w:r>
+        <w:rPr>
+          <w:rFonts w:ascii="Consolas" w:hAnsi="Consolas" w:cs="Consolas"/>
+          <w:color w:val="000000"/>
+          <w:sz w:val="19"/>
+          <w:szCs w:val="19"/>
+        </w:rPr>
+        <w:t xml:space="preserve">= </w:t>
+      </w:r>
+      <w:proofErr w:type="spellStart"/>
+      <w:proofErr w:type="gramStart"/>
+      <w:r>
+        <w:rPr>
+          <w:rFonts w:ascii="Consolas" w:hAnsi="Consolas" w:cs="Consolas"/>
+          <w:color w:val="000000"/>
+          <w:sz w:val="19"/>
+          <w:szCs w:val="19"/>
+        </w:rPr>
+        <w:t>image.thumbnail</w:t>
+      </w:r>
+      <w:proofErr w:type="spellEnd"/>
+      <w:r>
+        <w:rPr>
+          <w:rFonts w:ascii="Consolas" w:hAnsi="Consolas" w:cs="Consolas"/>
+          <w:color w:val="000000"/>
+          <w:sz w:val="19"/>
+          <w:szCs w:val="19"/>
+        </w:rPr>
+        <w:t>(</w:t>
+      </w:r>
+      <w:proofErr w:type="gramEnd"/>
+      <w:r>
+        <w:rPr>
+          <w:rFonts w:ascii="Consolas" w:hAnsi="Consolas" w:cs="Consolas"/>
+          <w:color w:val="000000"/>
+          <w:sz w:val="19"/>
+          <w:szCs w:val="19"/>
+        </w:rPr>
+        <w:t>400,400) – (</w:t>
+      </w:r>
+      <w:proofErr w:type="spellStart"/>
+      <w:r>
+        <w:rPr>
+          <w:rFonts w:ascii="Consolas" w:hAnsi="Consolas" w:cs="Consolas"/>
+          <w:color w:val="000000"/>
+          <w:sz w:val="19"/>
+          <w:szCs w:val="19"/>
+        </w:rPr>
+        <w:t>width,height</w:t>
+      </w:r>
+      <w:proofErr w:type="spellEnd"/>
+      <w:r>
+        <w:rPr>
+          <w:rFonts w:ascii="Consolas" w:hAnsi="Consolas" w:cs="Consolas"/>
+          <w:color w:val="000000"/>
+          <w:sz w:val="19"/>
+          <w:szCs w:val="19"/>
+        </w:rPr>
+        <w:t>)</w:t>
+      </w:r>
+    </w:p>
+    <w:p>
+      <w:pPr>
+        <w:shd w:val="clear" w:color="auto" w:fill="FFFFFF"/>
+        <w:spacing w:after="0" w:line="240" w:lineRule="auto"/>
+        <w:ind w:left="720"/>
+        <w:rPr>
+          <w:rFonts w:ascii="Consolas" w:hAnsi="Consolas" w:cs="Consolas"/>
+          <w:color w:val="000000"/>
+          <w:sz w:val="19"/>
+          <w:szCs w:val="19"/>
+        </w:rPr>
+      </w:pPr>
+      <w:r>
+        <w:rPr>
+          <w:rFonts w:ascii="Consolas" w:hAnsi="Consolas" w:cs="Consolas"/>
+          <w:color w:val="000000"/>
+          <w:sz w:val="19"/>
+          <w:szCs w:val="19"/>
+        </w:rPr>
+        <w:tab/>
+        <w:t xml:space="preserve">The max value for a thumbnail is 400,400 it cannot cross the limit </w:t>
+      </w:r>
+    </w:p>
+    <w:p>
+      <w:pPr>
+        <w:shd w:val="clear" w:color="auto" w:fill="FFFFFF"/>
+        <w:spacing w:after="0" w:line="240" w:lineRule="auto"/>
+        <w:ind w:left="720"/>
+        <w:rPr>
+          <w:rFonts w:ascii="Consolas" w:hAnsi="Consolas" w:cs="Consolas"/>
+          <w:b/>
+          <w:color w:val="000000"/>
+          <w:sz w:val="19"/>
+          <w:szCs w:val="19"/>
+          <w:u w:val="single"/>
+        </w:rPr>
+      </w:pPr>
+      <w:r>
+        <w:rPr>
+          <w:rFonts w:ascii="Consolas" w:hAnsi="Consolas" w:cs="Consolas"/>
+          <w:color w:val="000000"/>
+          <w:sz w:val="19"/>
+          <w:szCs w:val="19"/>
+        </w:rPr>
+        <w:tab/>
+      </w:r>
+      <w:r>
+        <w:rPr>
+          <w:rFonts w:ascii="Consolas" w:hAnsi="Consolas" w:cs="Consolas"/>
+          <w:color w:val="000000"/>
+          <w:sz w:val="19"/>
+          <w:szCs w:val="19"/>
+        </w:rPr>
+        <w:tab/>
+      </w:r>
+      <w:r>
+        <w:rPr>
+          <w:rFonts w:ascii="Consolas" w:hAnsi="Consolas" w:cs="Consolas"/>
+          <w:color w:val="000000"/>
+          <w:sz w:val="19"/>
+          <w:szCs w:val="19"/>
+        </w:rPr>
+        <w:tab/>
+      </w:r>
+      <w:r>
+        <w:rPr>
+          <w:rFonts w:ascii="Consolas" w:hAnsi="Consolas" w:cs="Consolas"/>
+          <w:color w:val="000000"/>
+          <w:sz w:val="19"/>
+          <w:szCs w:val="19"/>
+        </w:rPr>
+        <w:tab/>
+      </w:r>
+      <w:r>
+        <w:rPr>
+          <w:rFonts w:ascii="Consolas" w:hAnsi="Consolas" w:cs="Consolas"/>
+          <w:b/>
+          <w:color w:val="000000"/>
+          <w:sz w:val="19"/>
+          <w:szCs w:val="19"/>
+          <w:u w:val="single"/>
+        </w:rPr>
+        <w:t>Split text</w:t>
+      </w:r>
+    </w:p>
+    <w:p>
+      <w:pPr>
+        <w:autoSpaceDE w:val="0"/>
+        <w:autoSpaceDN w:val="0"/>
+        <w:adjustRightInd w:val="0"/>
+        <w:spacing w:after="0" w:line="240" w:lineRule="auto"/>
+        <w:rPr>
+          <w:rFonts w:ascii="Consolas" w:hAnsi="Consolas" w:cs="Consolas"/>
+          <w:color w:val="000000"/>
+          <w:sz w:val="19"/>
+          <w:szCs w:val="19"/>
+        </w:rPr>
+      </w:pPr>
+      <w:r>
+        <w:rPr>
+          <w:rFonts w:ascii="Consolas" w:hAnsi="Consolas" w:cs="Consolas"/>
+          <w:color w:val="000000"/>
+          <w:sz w:val="19"/>
+          <w:szCs w:val="19"/>
+        </w:rPr>
+        <w:t xml:space="preserve">    </w:t>
+      </w:r>
+      <w:r>
+        <w:rPr>
+          <w:rFonts w:ascii="Consolas" w:hAnsi="Consolas" w:cs="Consolas"/>
+          <w:color w:val="000000"/>
+          <w:sz w:val="19"/>
+          <w:szCs w:val="19"/>
+        </w:rPr>
+        <w:tab/>
+      </w:r>
+      <w:r>
+        <w:rPr>
+          <w:rFonts w:ascii="Consolas" w:hAnsi="Consolas" w:cs="Consolas"/>
+          <w:color w:val="000000"/>
+          <w:sz w:val="19"/>
+          <w:szCs w:val="19"/>
+        </w:rPr>
+        <w:tab/>
+      </w:r>
+      <w:proofErr w:type="spellStart"/>
+      <w:r>
+        <w:rPr>
+          <w:rFonts w:ascii="Consolas" w:hAnsi="Consolas" w:cs="Consolas"/>
+          <w:color w:val="000000"/>
+          <w:sz w:val="19"/>
+          <w:szCs w:val="19"/>
+        </w:rPr>
+        <w:t>new_name</w:t>
+      </w:r>
+      <w:proofErr w:type="spellEnd"/>
+      <w:r>
+        <w:rPr>
+          <w:rFonts w:ascii="Consolas" w:hAnsi="Consolas" w:cs="Consolas"/>
+          <w:color w:val="000000"/>
+          <w:sz w:val="19"/>
+          <w:szCs w:val="19"/>
+        </w:rPr>
+        <w:t xml:space="preserve">= </w:t>
+      </w:r>
+      <w:proofErr w:type="spellStart"/>
+      <w:proofErr w:type="gramStart"/>
+      <w:r>
+        <w:rPr>
+          <w:rFonts w:ascii="Consolas" w:hAnsi="Consolas" w:cs="Consolas"/>
+          <w:color w:val="6F008A"/>
+          <w:sz w:val="19"/>
+          <w:szCs w:val="19"/>
+        </w:rPr>
+        <w:t>os</w:t>
+      </w:r>
+      <w:r>
+        <w:rPr>
+          <w:rFonts w:ascii="Consolas" w:hAnsi="Consolas" w:cs="Consolas"/>
+          <w:color w:val="000000"/>
+          <w:sz w:val="19"/>
+          <w:szCs w:val="19"/>
+        </w:rPr>
+        <w:t>.</w:t>
+      </w:r>
+      <w:r>
+        <w:rPr>
+          <w:rFonts w:ascii="Consolas" w:hAnsi="Consolas" w:cs="Consolas"/>
+          <w:color w:val="6F008A"/>
+          <w:sz w:val="19"/>
+          <w:szCs w:val="19"/>
+        </w:rPr>
+        <w:t>path</w:t>
+      </w:r>
+      <w:r>
+        <w:rPr>
+          <w:rFonts w:ascii="Consolas" w:hAnsi="Consolas" w:cs="Consolas"/>
+          <w:color w:val="000000"/>
+          <w:sz w:val="19"/>
+          <w:szCs w:val="19"/>
+        </w:rPr>
+        <w:t>.splitext</w:t>
+      </w:r>
+      <w:proofErr w:type="spellEnd"/>
+      <w:r>
+        <w:rPr>
+          <w:rFonts w:ascii="Consolas" w:hAnsi="Consolas" w:cs="Consolas"/>
+          <w:color w:val="000000"/>
+          <w:sz w:val="19"/>
+          <w:szCs w:val="19"/>
+        </w:rPr>
+        <w:t>(</w:t>
+      </w:r>
+      <w:proofErr w:type="gramEnd"/>
+      <w:r>
+        <w:rPr>
+          <w:rFonts w:ascii="Consolas" w:hAnsi="Consolas" w:cs="Consolas"/>
+          <w:color w:val="000000"/>
+          <w:sz w:val="19"/>
+          <w:szCs w:val="19"/>
+        </w:rPr>
+        <w:t xml:space="preserve">files)[0] </w:t>
+      </w:r>
+    </w:p>
+    <w:p>
+      <w:pPr>
+        <w:autoSpaceDE w:val="0"/>
+        <w:autoSpaceDN w:val="0"/>
+        <w:adjustRightInd w:val="0"/>
+        <w:spacing w:after="0" w:line="240" w:lineRule="auto"/>
+        <w:rPr>
+          <w:rFonts w:ascii="Consolas" w:hAnsi="Consolas" w:cs="Consolas"/>
+          <w:color w:val="000000"/>
+          <w:sz w:val="19"/>
+          <w:szCs w:val="19"/>
+        </w:rPr>
+      </w:pPr>
+      <w:r>
+        <w:rPr>
+          <w:rFonts w:ascii="Consolas" w:hAnsi="Consolas" w:cs="Consolas"/>
+          <w:color w:val="000000"/>
+          <w:sz w:val="19"/>
+          <w:szCs w:val="19"/>
+        </w:rPr>
+        <w:tab/>
+      </w:r>
+      <w:r>
+        <w:rPr>
+          <w:rFonts w:ascii="Consolas" w:hAnsi="Consolas" w:cs="Consolas"/>
+          <w:color w:val="000000"/>
+          <w:sz w:val="19"/>
+          <w:szCs w:val="19"/>
+        </w:rPr>
+        <w:tab/>
+      </w:r>
+      <w:r>
+        <w:rPr>
+          <w:rFonts w:ascii="Consolas" w:hAnsi="Consolas" w:cs="Consolas"/>
+          <w:color w:val="000000"/>
+          <w:sz w:val="19"/>
+          <w:szCs w:val="19"/>
+        </w:rPr>
+        <w:tab/>
+      </w:r>
+      <w:r>
+        <w:rPr>
+          <w:rFonts w:ascii="Consolas" w:hAnsi="Consolas" w:cs="Consolas"/>
+          <w:color w:val="000000"/>
+          <w:sz w:val="19"/>
+          <w:szCs w:val="19"/>
+        </w:rPr>
+        <w:tab/>
+      </w:r>
+      <w:r>
+        <w:rPr>
+          <w:rFonts w:ascii="Consolas" w:hAnsi="Consolas" w:cs="Consolas"/>
+          <w:color w:val="000000"/>
+          <w:sz w:val="19"/>
+          <w:szCs w:val="19"/>
+        </w:rPr>
+        <w:tab/>
+      </w:r>
+      <w:proofErr w:type="gramStart"/>
+      <w:r>
+        <w:rPr>
+          <w:rFonts w:ascii="Consolas" w:hAnsi="Consolas" w:cs="Consolas"/>
+          <w:color w:val="000000"/>
+          <w:sz w:val="19"/>
+          <w:szCs w:val="19"/>
+        </w:rPr>
+        <w:t>the</w:t>
+      </w:r>
+      <w:proofErr w:type="gramEnd"/>
+      <w:r>
+        <w:rPr>
+          <w:rFonts w:ascii="Consolas" w:hAnsi="Consolas" w:cs="Consolas"/>
+          <w:color w:val="000000"/>
+          <w:sz w:val="19"/>
+          <w:szCs w:val="19"/>
+        </w:rPr>
+        <w:t xml:space="preserve"> above is used to separate the extension from the file name and prints only the file name without extension</w:t>
+      </w:r>
+      <w:r>
+        <w:rPr>
+          <w:rFonts w:ascii="Consolas" w:hAnsi="Consolas" w:cs="Consolas"/>
+          <w:color w:val="000000"/>
+          <w:sz w:val="19"/>
+          <w:szCs w:val="19"/>
+        </w:rPr>
+        <w:t xml:space="preserve"> </w:t>
+      </w:r>
+      <w:r>
+        <w:rPr>
+          <w:rFonts w:ascii="Consolas" w:hAnsi="Consolas" w:cs="Consolas"/>
+          <w:color w:val="000000"/>
+          <w:sz w:val="19"/>
+          <w:szCs w:val="19"/>
+        </w:rPr>
+        <w:tab/>
+      </w:r>
+    </w:p>
+    <w:p>
+      <w:pPr>
+        <w:autoSpaceDE w:val="0"/>
+        <w:autoSpaceDN w:val="0"/>
+        <w:adjustRightInd w:val="0"/>
+        <w:spacing w:after="0" w:line="240" w:lineRule="auto"/>
+        <w:rPr>
+          <w:rFonts w:ascii="Consolas" w:hAnsi="Consolas" w:cs="Consolas"/>
+          <w:color w:val="000000"/>
+          <w:sz w:val="19"/>
+          <w:szCs w:val="19"/>
+        </w:rPr>
+      </w:pPr>
+    </w:p>
+    <w:p>
+      <w:pPr>
+        <w:autoSpaceDE w:val="0"/>
+        <w:autoSpaceDN w:val="0"/>
+        <w:adjustRightInd w:val="0"/>
+        <w:spacing w:after="0" w:line="240" w:lineRule="auto"/>
+        <w:rPr>
+          <w:rFonts w:ascii="Consolas" w:hAnsi="Consolas" w:cs="Consolas"/>
+          <w:b/>
+          <w:color w:val="000000"/>
+          <w:sz w:val="19"/>
+          <w:szCs w:val="19"/>
+          <w:u w:val="single"/>
+        </w:rPr>
+      </w:pPr>
+      <w:r>
+        <w:rPr>
+          <w:rFonts w:ascii="Consolas" w:hAnsi="Consolas" w:cs="Consolas"/>
+          <w:color w:val="000000"/>
+          <w:sz w:val="19"/>
+          <w:szCs w:val="19"/>
+        </w:rPr>
+        <w:tab/>
+      </w:r>
+      <w:r>
+        <w:rPr>
+          <w:rFonts w:ascii="Consolas" w:hAnsi="Consolas" w:cs="Consolas"/>
+          <w:color w:val="000000"/>
+          <w:sz w:val="19"/>
+          <w:szCs w:val="19"/>
+        </w:rPr>
+        <w:tab/>
+      </w:r>
+      <w:r>
+        <w:rPr>
+          <w:rFonts w:ascii="Consolas" w:hAnsi="Consolas" w:cs="Consolas"/>
+          <w:color w:val="000000"/>
+          <w:sz w:val="19"/>
+          <w:szCs w:val="19"/>
+        </w:rPr>
+        <w:tab/>
+      </w:r>
+      <w:r>
+        <w:rPr>
+          <w:rFonts w:ascii="Consolas" w:hAnsi="Consolas" w:cs="Consolas"/>
+          <w:color w:val="000000"/>
+          <w:sz w:val="19"/>
+          <w:szCs w:val="19"/>
+        </w:rPr>
+        <w:tab/>
+      </w:r>
+      <w:r>
+        <w:rPr>
+          <w:rFonts w:ascii="Consolas" w:hAnsi="Consolas" w:cs="Consolas"/>
+          <w:color w:val="000000"/>
+          <w:sz w:val="19"/>
+          <w:szCs w:val="19"/>
+        </w:rPr>
+        <w:tab/>
+      </w:r>
+      <w:r>
+        <w:rPr>
+          <w:rFonts w:ascii="Consolas" w:hAnsi="Consolas" w:cs="Consolas"/>
+          <w:color w:val="000000"/>
+          <w:sz w:val="19"/>
+          <w:szCs w:val="19"/>
+        </w:rPr>
+        <w:tab/>
+      </w:r>
+      <w:proofErr w:type="spellStart"/>
+      <w:proofErr w:type="gramStart"/>
+      <w:r>
+        <w:rPr>
+          <w:rFonts w:ascii="Consolas" w:hAnsi="Consolas" w:cs="Consolas"/>
+          <w:b/>
+          <w:color w:val="000000"/>
+          <w:sz w:val="19"/>
+          <w:szCs w:val="19"/>
+          <w:u w:val="single"/>
+        </w:rPr>
+        <w:t>opencv</w:t>
+      </w:r>
+      <w:proofErr w:type="spellEnd"/>
+      <w:proofErr w:type="gramEnd"/>
+    </w:p>
+    <w:p>
+      <w:pPr>
+        <w:autoSpaceDE w:val="0"/>
+        <w:autoSpaceDN w:val="0"/>
+        <w:adjustRightInd w:val="0"/>
+        <w:spacing w:after="0" w:line="240" w:lineRule="auto"/>
+        <w:rPr>
+          <w:rFonts w:ascii="Consolas" w:hAnsi="Consolas" w:cs="Consolas"/>
+          <w:color w:val="000000"/>
+          <w:sz w:val="19"/>
+          <w:szCs w:val="19"/>
+        </w:rPr>
+      </w:pPr>
+      <w:r>
+        <w:rPr>
+          <w:rFonts w:ascii="Consolas" w:hAnsi="Consolas" w:cs="Consolas"/>
+          <w:color w:val="000000"/>
+          <w:sz w:val="19"/>
+          <w:szCs w:val="19"/>
+        </w:rPr>
+        <w:tab/>
+      </w:r>
+      <w:r>
+        <w:rPr>
+          <w:rFonts w:ascii="Consolas" w:hAnsi="Consolas" w:cs="Consolas"/>
+          <w:color w:val="000000"/>
+          <w:sz w:val="19"/>
+          <w:szCs w:val="19"/>
+        </w:rPr>
+        <w:tab/>
+        <w:t>This modu</w:t>
+      </w:r>
+      <w:r>
+        <w:rPr>
+          <w:rFonts w:ascii="Consolas" w:hAnsi="Consolas" w:cs="Consolas"/>
+          <w:color w:val="000000"/>
+          <w:sz w:val="19"/>
+          <w:szCs w:val="19"/>
+        </w:rPr>
+        <w:t>le is used for machine learning</w:t>
+      </w:r>
+      <w:r>
+        <w:rPr>
+          <w:rFonts w:ascii="Consolas" w:hAnsi="Consolas" w:cs="Consolas"/>
+          <w:color w:val="000000"/>
+          <w:sz w:val="19"/>
+          <w:szCs w:val="19"/>
+        </w:rPr>
+        <w:t>.</w:t>
+      </w:r>
+    </w:p>
+    <w:p>
+      <w:pPr>
+        <w:shd w:val="clear" w:color="auto" w:fill="FFFFFF"/>
+        <w:spacing w:after="0" w:line="240" w:lineRule="auto"/>
+        <w:ind w:left="720"/>
+        <w:rPr>
+          <w:rFonts w:ascii="Consolas" w:hAnsi="Consolas" w:cs="Consolas"/>
+          <w:b/>
+          <w:color w:val="000000"/>
+          <w:sz w:val="19"/>
+          <w:szCs w:val="19"/>
+          <w:u w:val="single"/>
+        </w:rPr>
+      </w:pPr>
+    </w:p>
+    <w:p>
+      <w:pPr>
+        <w:shd w:val="clear" w:color="auto" w:fill="FFFFFF"/>
+        <w:spacing w:after="0" w:line="240" w:lineRule="auto"/>
+        <w:ind w:left="720"/>
+        <w:rPr>
+          <w:rFonts w:ascii="Consolas" w:hAnsi="Consolas" w:cs="Consolas"/>
+          <w:b/>
+          <w:color w:val="000000"/>
+          <w:sz w:val="19"/>
+          <w:szCs w:val="19"/>
+          <w:u w:val="single"/>
+        </w:rPr>
+      </w:pPr>
+      <w:r>
+        <w:rPr>
+          <w:rFonts w:ascii="Consolas" w:hAnsi="Consolas" w:cs="Consolas"/>
+          <w:color w:val="000000"/>
+          <w:sz w:val="19"/>
+          <w:szCs w:val="19"/>
+        </w:rPr>
+        <w:tab/>
+      </w:r>
+      <w:r>
+        <w:rPr>
+          <w:rFonts w:ascii="Consolas" w:hAnsi="Consolas" w:cs="Consolas"/>
+          <w:color w:val="000000"/>
+          <w:sz w:val="19"/>
+          <w:szCs w:val="19"/>
+        </w:rPr>
+        <w:tab/>
+      </w:r>
+      <w:r>
+        <w:rPr>
+          <w:rFonts w:ascii="Consolas" w:hAnsi="Consolas" w:cs="Consolas"/>
+          <w:color w:val="000000"/>
+          <w:sz w:val="19"/>
+          <w:szCs w:val="19"/>
+        </w:rPr>
+        <w:tab/>
+      </w:r>
+      <w:r>
+        <w:rPr>
+          <w:rFonts w:ascii="Consolas" w:hAnsi="Consolas" w:cs="Consolas"/>
+          <w:color w:val="000000"/>
+          <w:sz w:val="19"/>
+          <w:szCs w:val="19"/>
+        </w:rPr>
+        <w:tab/>
+      </w:r>
+      <w:r>
+        <w:rPr>
+          <w:rFonts w:ascii="Consolas" w:hAnsi="Consolas" w:cs="Consolas"/>
+          <w:b/>
+          <w:color w:val="000000"/>
+          <w:sz w:val="19"/>
+          <w:szCs w:val="19"/>
+          <w:u w:val="single"/>
+        </w:rPr>
+        <w:t>PDF</w:t>
+      </w:r>
+    </w:p>
+    <w:p>
+      <w:pPr>
+        <w:shd w:val="clear" w:color="auto" w:fill="FFFFFF"/>
+        <w:spacing w:after="0" w:line="240" w:lineRule="auto"/>
+        <w:ind w:left="720"/>
+        <w:rPr>
+          <w:rFonts w:ascii="Consolas" w:hAnsi="Consolas" w:cs="Consolas"/>
+          <w:color w:val="000000"/>
+          <w:sz w:val="19"/>
+          <w:szCs w:val="19"/>
+        </w:rPr>
+      </w:pPr>
+      <w:r>
+        <w:rPr>
+          <w:rFonts w:ascii="Consolas" w:hAnsi="Consolas" w:cs="Consolas"/>
+          <w:color w:val="000000"/>
+          <w:sz w:val="19"/>
+          <w:szCs w:val="19"/>
+        </w:rPr>
+        <w:t xml:space="preserve">Module </w:t>
+      </w:r>
+      <w:r>
+        <w:rPr>
+          <w:rFonts w:ascii="Consolas" w:hAnsi="Consolas" w:cs="Consolas"/>
+          <w:color w:val="000000"/>
+          <w:sz w:val="19"/>
+          <w:szCs w:val="19"/>
+        </w:rPr>
+        <w:t>– PyPDF2</w:t>
+      </w:r>
+    </w:p>
+    <w:p>
+      <w:pPr>
+        <w:shd w:val="clear" w:color="auto" w:fill="FFFFFF"/>
+        <w:spacing w:after="0" w:line="240" w:lineRule="auto"/>
+        <w:ind w:left="720"/>
+        <w:rPr>
+          <w:rFonts w:ascii="Consolas" w:hAnsi="Consolas" w:cs="Consolas"/>
+          <w:color w:val="000000"/>
+          <w:sz w:val="19"/>
+          <w:szCs w:val="19"/>
+        </w:rPr>
+      </w:pPr>
+      <w:r>
+        <w:rPr>
+          <w:rFonts w:ascii="Consolas" w:hAnsi="Consolas" w:cs="Consolas"/>
+          <w:color w:val="000000"/>
+          <w:sz w:val="19"/>
+          <w:szCs w:val="19"/>
+        </w:rPr>
+        <w:t xml:space="preserve">To read the pdf file we need to give the permission as </w:t>
+      </w:r>
+      <w:proofErr w:type="spellStart"/>
+      <w:proofErr w:type="gramStart"/>
+      <w:r>
+        <w:rPr>
+          <w:rFonts w:ascii="Consolas" w:hAnsi="Consolas" w:cs="Consolas"/>
+          <w:color w:val="000000"/>
+          <w:sz w:val="19"/>
+          <w:szCs w:val="19"/>
+        </w:rPr>
+        <w:t>rb</w:t>
+      </w:r>
+      <w:proofErr w:type="spellEnd"/>
+      <w:r>
+        <w:rPr>
+          <w:rFonts w:ascii="Consolas" w:hAnsi="Consolas" w:cs="Consolas"/>
+          <w:color w:val="000000"/>
+          <w:sz w:val="19"/>
+          <w:szCs w:val="19"/>
+        </w:rPr>
+        <w:t>(</w:t>
+      </w:r>
+      <w:proofErr w:type="gramEnd"/>
+      <w:r>
+        <w:rPr>
+          <w:rFonts w:ascii="Consolas" w:hAnsi="Consolas" w:cs="Consolas"/>
+          <w:color w:val="000000"/>
+          <w:sz w:val="19"/>
+          <w:szCs w:val="19"/>
+        </w:rPr>
+        <w:t>read binary)</w:t>
+      </w:r>
+    </w:p>
+    <w:p>
+      <w:pPr>
+        <w:rPr>
+          <w:b/>
+          <w:u w:val="single"/>
+        </w:rPr>
+      </w:pPr>
+      <w:r>
+        <w:tab/>
+      </w:r>
+      <w:r>
+        <w:tab/>
+      </w:r>
+      <w:r>
+        <w:tab/>
+      </w:r>
+      <w:r>
+        <w:tab/>
+      </w:r>
+      <w:r>
+        <w:tab/>
+      </w:r>
+      <w:r>
+        <w:tab/>
+      </w:r>
+      <w:r>
+        <w:rPr>
+          <w:b/>
+          <w:u w:val="single"/>
+        </w:rPr>
+        <w:t>WEBSCRAPING</w:t>
+      </w:r>
+    </w:p>
+    <w:p>
+      <w:pPr>
+        <w:pStyle w:val="ListParagraph"/>
+        <w:numPr>
+          <w:ilvl w:val="0"/>
+          <w:numId w:val="6"/>
+        </w:numPr>
+      </w:pPr>
+      <w:r>
+        <w:t>For web scraping we are using the beautiful soup module.</w:t>
+      </w:r>
+    </w:p>
+    <w:p>
+      <w:pPr>
+        <w:pStyle w:val="ListParagraph"/>
+        <w:numPr>
+          <w:ilvl w:val="0"/>
+          <w:numId w:val="6"/>
+        </w:numPr>
+      </w:pPr>
+      <w:r>
+        <w:t xml:space="preserve">We are using requests module to call out the </w:t>
+      </w:r>
+      <w:proofErr w:type="spellStart"/>
+      <w:proofErr w:type="gramStart"/>
+      <w:r>
+        <w:t>url</w:t>
+      </w:r>
+      <w:proofErr w:type="spellEnd"/>
+      <w:proofErr w:type="gramEnd"/>
+      <w:r>
+        <w:t>.</w:t>
+      </w:r>
+    </w:p>
+    <w:p>
+      <w:pPr>
+        <w:pStyle w:val="ListParagraph"/>
+        <w:numPr>
+          <w:ilvl w:val="0"/>
+          <w:numId w:val="6"/>
+        </w:numPr>
+      </w:pPr>
+      <w:r>
+        <w:t>Web scraping is used to collect the required data from the website which we needed.</w:t>
+      </w:r>
+    </w:p>
+    <w:p>
+      <w:pPr>
+        <w:shd w:val="clear" w:color="auto" w:fill="FFFFFF"/>
+        <w:spacing w:after="0" w:line="240" w:lineRule="auto"/>
+        <w:ind w:left="720"/>
+        <w:rPr>
+          <w:rFonts w:ascii="Consolas" w:hAnsi="Consolas" w:cs="Consolas"/>
+          <w:color w:val="000000"/>
+          <w:sz w:val="19"/>
+          <w:szCs w:val="19"/>
         </w:rPr>
       </w:pPr>
       <w:bookmarkStart w:id="0" w:name="_GoBack"/>
       <w:bookmarkEnd w:id="0"/>
+    </w:p>
+    <w:p>
+      <w:pPr>
+        <w:shd w:val="clear" w:color="auto" w:fill="FFFFFF"/>
+        <w:spacing w:after="0" w:line="240" w:lineRule="auto"/>
+        <w:ind w:left="720"/>
+        <w:rPr>
+          <w:rFonts w:ascii="Consolas" w:hAnsi="Consolas" w:cs="Consolas"/>
+          <w:color w:val="000000"/>
+          <w:sz w:val="19"/>
+          <w:szCs w:val="19"/>
+        </w:rPr>
+      </w:pPr>
     </w:p>
     <w:sectPr>
       <w:pgSz w:w="12240" w:h="15840"/>
@@ -4893,6 +6895,119 @@
     </w:lvl>
   </w:abstractNum>
   <w:abstractNum w:abstractNumId="1" w15:restartNumberingAfterBreak="0">
+    <w:nsid w:val="5EED66D3"/>
+    <w:multiLevelType w:val="hybridMultilevel"/>
+    <w:tmpl w:val="19005B5C"/>
+    <w:lvl w:ilvl="0" w:tplc="04090001">
+      <w:start w:val="1"/>
+      <w:numFmt w:val="bullet"/>
+      <w:lvlText w:val=""/>
+      <w:lvlJc w:val="left"/>
+      <w:pPr>
+        <w:ind w:left="720" w:hanging="360"/>
+      </w:pPr>
+      <w:rPr>
+        <w:rFonts w:ascii="Symbol" w:hAnsi="Symbol" w:hint="default"/>
+      </w:rPr>
+    </w:lvl>
+    <w:lvl w:ilvl="1" w:tplc="04090003" w:tentative="1">
+      <w:start w:val="1"/>
+      <w:numFmt w:val="bullet"/>
+      <w:lvlText w:val="o"/>
+      <w:lvlJc w:val="left"/>
+      <w:pPr>
+        <w:ind w:left="1440" w:hanging="360"/>
+      </w:pPr>
+      <w:rPr>
+        <w:rFonts w:ascii="Courier New" w:hAnsi="Courier New" w:cs="Courier New" w:hint="default"/>
+      </w:rPr>
+    </w:lvl>
+    <w:lvl w:ilvl="2" w:tplc="04090005" w:tentative="1">
+      <w:start w:val="1"/>
+      <w:numFmt w:val="bullet"/>
+      <w:lvlText w:val=""/>
+      <w:lvlJc w:val="left"/>
+      <w:pPr>
+        <w:ind w:left="2160" w:hanging="360"/>
+      </w:pPr>
+      <w:rPr>
+        <w:rFonts w:ascii="Wingdings" w:hAnsi="Wingdings" w:hint="default"/>
+      </w:rPr>
+    </w:lvl>
+    <w:lvl w:ilvl="3" w:tplc="04090001" w:tentative="1">
+      <w:start w:val="1"/>
+      <w:numFmt w:val="bullet"/>
+      <w:lvlText w:val=""/>
+      <w:lvlJc w:val="left"/>
+      <w:pPr>
+        <w:ind w:left="2880" w:hanging="360"/>
+      </w:pPr>
+      <w:rPr>
+        <w:rFonts w:ascii="Symbol" w:hAnsi="Symbol" w:hint="default"/>
+      </w:rPr>
+    </w:lvl>
+    <w:lvl w:ilvl="4" w:tplc="04090003" w:tentative="1">
+      <w:start w:val="1"/>
+      <w:numFmt w:val="bullet"/>
+      <w:lvlText w:val="o"/>
+      <w:lvlJc w:val="left"/>
+      <w:pPr>
+        <w:ind w:left="3600" w:hanging="360"/>
+      </w:pPr>
+      <w:rPr>
+        <w:rFonts w:ascii="Courier New" w:hAnsi="Courier New" w:cs="Courier New" w:hint="default"/>
+      </w:rPr>
+    </w:lvl>
+    <w:lvl w:ilvl="5" w:tplc="04090005" w:tentative="1">
+      <w:start w:val="1"/>
+      <w:numFmt w:val="bullet"/>
+      <w:lvlText w:val=""/>
+      <w:lvlJc w:val="left"/>
+      <w:pPr>
+        <w:ind w:left="4320" w:hanging="360"/>
+      </w:pPr>
+      <w:rPr>
+        <w:rFonts w:ascii="Wingdings" w:hAnsi="Wingdings" w:hint="default"/>
+      </w:rPr>
+    </w:lvl>
+    <w:lvl w:ilvl="6" w:tplc="04090001" w:tentative="1">
+      <w:start w:val="1"/>
+      <w:numFmt w:val="bullet"/>
+      <w:lvlText w:val=""/>
+      <w:lvlJc w:val="left"/>
+      <w:pPr>
+        <w:ind w:left="5040" w:hanging="360"/>
+      </w:pPr>
+      <w:rPr>
+        <w:rFonts w:ascii="Symbol" w:hAnsi="Symbol" w:hint="default"/>
+      </w:rPr>
+    </w:lvl>
+    <w:lvl w:ilvl="7" w:tplc="04090003" w:tentative="1">
+      <w:start w:val="1"/>
+      <w:numFmt w:val="bullet"/>
+      <w:lvlText w:val="o"/>
+      <w:lvlJc w:val="left"/>
+      <w:pPr>
+        <w:ind w:left="5760" w:hanging="360"/>
+      </w:pPr>
+      <w:rPr>
+        <w:rFonts w:ascii="Courier New" w:hAnsi="Courier New" w:cs="Courier New" w:hint="default"/>
+      </w:rPr>
+    </w:lvl>
+    <w:lvl w:ilvl="8" w:tplc="04090005" w:tentative="1">
+      <w:start w:val="1"/>
+      <w:numFmt w:val="bullet"/>
+      <w:lvlText w:val=""/>
+      <w:lvlJc w:val="left"/>
+      <w:pPr>
+        <w:ind w:left="6480" w:hanging="360"/>
+      </w:pPr>
+      <w:rPr>
+        <w:rFonts w:ascii="Wingdings" w:hAnsi="Wingdings" w:hint="default"/>
+      </w:rPr>
+    </w:lvl>
+  </w:abstractNum>
+  <w:abstractNum w:abstractNumId="2" w15:restartNumberingAfterBreak="0">
     <w:nsid w:val="620A5637"/>
     <w:multiLevelType w:val="hybridMultilevel"/>
     <w:tmpl w:val="6FEE684A"/>
@@ -4978,7 +7093,7 @@
       </w:pPr>
     </w:lvl>
   </w:abstractNum>
-  <w:abstractNum w:abstractNumId="2" w15:restartNumberingAfterBreak="0">
+  <w:abstractNum w:abstractNumId="3" w15:restartNumberingAfterBreak="0">
     <w:nsid w:val="6D0D5479"/>
     <w:multiLevelType w:val="hybridMultilevel"/>
     <w:tmpl w:val="ECE23328"/>
@@ -5064,7 +7179,7 @@
       </w:pPr>
     </w:lvl>
   </w:abstractNum>
-  <w:abstractNum w:abstractNumId="3" w15:restartNumberingAfterBreak="0">
+  <w:abstractNum w:abstractNumId="4" w15:restartNumberingAfterBreak="0">
     <w:nsid w:val="6E9E693E"/>
     <w:multiLevelType w:val="hybridMultilevel"/>
     <w:tmpl w:val="69B6E8B8"/>
@@ -5150,7 +7265,7 @@
       </w:pPr>
     </w:lvl>
   </w:abstractNum>
-  <w:abstractNum w:abstractNumId="4" w15:restartNumberingAfterBreak="0">
+  <w:abstractNum w:abstractNumId="5" w15:restartNumberingAfterBreak="0">
     <w:nsid w:val="754060A2"/>
     <w:multiLevelType w:val="hybridMultilevel"/>
     <w:tmpl w:val="F8BE2B62"/>
@@ -5240,16 +7355,19 @@
     <w:abstractNumId w:val="0"/>
   </w:num>
   <w:num w:numId="2">
+    <w:abstractNumId w:val="5"/>
+  </w:num>
+  <w:num w:numId="3">
+    <w:abstractNumId w:val="2"/>
+  </w:num>
+  <w:num w:numId="4">
     <w:abstractNumId w:val="4"/>
   </w:num>
-  <w:num w:numId="3">
-    <w:abstractNumId w:val="1"/>
-  </w:num>
-  <w:num w:numId="4">
+  <w:num w:numId="5">
     <w:abstractNumId w:val="3"/>
   </w:num>
-  <w:num w:numId="5">
-    <w:abstractNumId w:val="2"/>
+  <w:num w:numId="6">
+    <w:abstractNumId w:val="1"/>
   </w:num>
 </w:numbering>
 </file>
@@ -6081,7 +8199,7 @@
 </file>
 
 <file path=customXml/itemProps1.xml><?xml version="1.0" encoding="utf-8"?>
-<ds:datastoreItem xmlns:ds="http://schemas.openxmlformats.org/officeDocument/2006/customXml" ds:itemID="{147D8831-FF12-4268-B52F-ECF705619336}">
+<ds:datastoreItem xmlns:ds="http://schemas.openxmlformats.org/officeDocument/2006/customXml" ds:itemID="{C7AF9EA9-DEF7-4ED9-91F7-43F306FF341F}">
   <ds:schemaRefs>
     <ds:schemaRef ds:uri="http://schemas.openxmlformats.org/officeDocument/2006/bibliography"/>
   </ds:schemaRefs>

</xml_diff>